<commit_message>
created UML diagrams and final report
</commit_message>
<xml_diff>
--- a/project_docs/design_document.docx
+++ b/project_docs/design_document.docx
@@ -240,7 +240,41 @@
           <w:sz w:val="24"/>
           <w:szCs w:val="24"/>
         </w:rPr>
-        <w:t>The program will have a single mode of operation, which is to take in a program written by the user, and produce an output that matches what the user asked for in the program.</w:t>
+        <w:t xml:space="preserve">The program </w:t>
+      </w:r>
+      <w:r>
+        <w:rPr>
+          <w:rFonts w:ascii="Times New Roman" w:hAnsi="Times New Roman" w:cs="Times New Roman"/>
+          <w:sz w:val="24"/>
+          <w:szCs w:val="24"/>
+        </w:rPr>
+        <w:t>h</w:t>
+      </w:r>
+      <w:r>
+        <w:rPr>
+          <w:rFonts w:ascii="Times New Roman" w:hAnsi="Times New Roman" w:cs="Times New Roman"/>
+          <w:sz w:val="24"/>
+          <w:szCs w:val="24"/>
+        </w:rPr>
+        <w:t>a</w:t>
+      </w:r>
+      <w:r>
+        <w:rPr>
+          <w:rFonts w:ascii="Times New Roman" w:hAnsi="Times New Roman" w:cs="Times New Roman"/>
+          <w:sz w:val="24"/>
+          <w:szCs w:val="24"/>
+        </w:rPr>
+        <w:t>s</w:t>
+      </w:r>
+      <w:bookmarkStart w:id="0" w:name="_GoBack"/>
+      <w:bookmarkEnd w:id="0"/>
+      <w:r>
+        <w:rPr>
+          <w:rFonts w:ascii="Times New Roman" w:hAnsi="Times New Roman" w:cs="Times New Roman"/>
+          <w:sz w:val="24"/>
+          <w:szCs w:val="24"/>
+        </w:rPr>
+        <w:t xml:space="preserve"> a single mode of operation, which is to take in a program written by the user, and produce an output that matches what the user asked for in the program.</w:t>
       </w:r>
       <w:r>
         <w:rPr>
@@ -579,18 +613,74 @@
           <w:sz w:val="24"/>
           <w:szCs w:val="24"/>
         </w:rPr>
+        <w:t>unit unit_name;</w:t>
+      </w:r>
+      <w:r>
+        <w:rPr>
+          <w:rFonts w:ascii="Courier New" w:hAnsi="Courier New" w:cs="Courier New"/>
+          <w:sz w:val="24"/>
+          <w:szCs w:val="24"/>
+        </w:rPr>
+        <w:br/>
+      </w:r>
+      <w:r>
+        <w:rPr>
+          <w:rFonts w:ascii="Courier New" w:hAnsi="Courier New" w:cs="Courier New"/>
+          <w:sz w:val="24"/>
+          <w:szCs w:val="24"/>
+        </w:rPr>
+        <w:br/>
+      </w:r>
+      <w:r>
+        <w:rPr>
+          <w:rFonts w:ascii="Times New Roman" w:hAnsi="Times New Roman" w:cs="Times New Roman"/>
+          <w:i/>
+          <w:iCs/>
+          <w:sz w:val="24"/>
+          <w:szCs w:val="24"/>
+        </w:rPr>
+        <w:t>Example</w:t>
+      </w:r>
+      <w:r>
+        <w:rPr>
+          <w:rFonts w:ascii="Times New Roman" w:hAnsi="Times New Roman" w:cs="Times New Roman"/>
+          <w:sz w:val="24"/>
+          <w:szCs w:val="24"/>
+        </w:rPr>
+        <w:t>: to define a unit for “meters,” the above syntax could be used as follows:</w:t>
+      </w:r>
+      <w:r>
+        <w:rPr>
+          <w:rFonts w:ascii="Times New Roman" w:hAnsi="Times New Roman" w:cs="Times New Roman"/>
+          <w:sz w:val="24"/>
+          <w:szCs w:val="24"/>
+        </w:rPr>
+        <w:br/>
+      </w:r>
+      <w:r>
+        <w:rPr>
+          <w:rFonts w:ascii="Times New Roman" w:hAnsi="Times New Roman" w:cs="Times New Roman"/>
+          <w:sz w:val="24"/>
+          <w:szCs w:val="24"/>
+        </w:rPr>
+        <w:br/>
+      </w:r>
+      <w:r>
+        <w:rPr>
+          <w:rFonts w:ascii="Courier New" w:hAnsi="Courier New" w:cs="Courier New"/>
+          <w:sz w:val="24"/>
+          <w:szCs w:val="24"/>
+        </w:rPr>
         <w:t xml:space="preserve">unit </w:t>
       </w:r>
-      <w:proofErr w:type="spellStart"/>
-      <w:r>
-        <w:rPr>
-          <w:rFonts w:ascii="Courier New" w:hAnsi="Courier New" w:cs="Courier New"/>
-          <w:sz w:val="24"/>
-          <w:szCs w:val="24"/>
-        </w:rPr>
-        <w:t>unit_name</w:t>
-      </w:r>
-      <w:proofErr w:type="spellEnd"/>
+      <w:r>
+        <w:rPr>
+          <w:rFonts w:ascii="Courier New" w:hAnsi="Courier New" w:cs="Courier New"/>
+          <w:sz w:val="24"/>
+          <w:szCs w:val="24"/>
+        </w:rPr>
+        <w:t>m</w:t>
+      </w:r>
       <w:r>
         <w:rPr>
           <w:rFonts w:ascii="Courier New" w:hAnsi="Courier New" w:cs="Courier New"/>
@@ -601,15 +691,15 @@
       </w:r>
       <w:r>
         <w:rPr>
-          <w:rFonts w:ascii="Courier New" w:hAnsi="Courier New" w:cs="Courier New"/>
-          <w:sz w:val="24"/>
-          <w:szCs w:val="24"/>
-        </w:rPr>
-        <w:br/>
-      </w:r>
-      <w:r>
-        <w:rPr>
-          <w:rFonts w:ascii="Courier New" w:hAnsi="Courier New" w:cs="Courier New"/>
+          <w:rFonts w:ascii="Times New Roman" w:hAnsi="Times New Roman" w:cs="Times New Roman"/>
+          <w:sz w:val="24"/>
+          <w:szCs w:val="24"/>
+        </w:rPr>
+        <w:br/>
+      </w:r>
+      <w:r>
+        <w:rPr>
+          <w:rFonts w:ascii="Times New Roman" w:hAnsi="Times New Roman" w:cs="Times New Roman"/>
           <w:sz w:val="24"/>
           <w:szCs w:val="24"/>
         </w:rPr>
@@ -637,6 +727,7 @@
           <w:sz w:val="24"/>
           <w:szCs w:val="24"/>
         </w:rPr>
+        <w:lastRenderedPageBreak/>
         <w:br/>
       </w:r>
       <w:r>
@@ -653,200 +744,267 @@
           <w:sz w:val="24"/>
           <w:szCs w:val="24"/>
         </w:rPr>
+        <w:t>nit unit_name = &lt;num&gt; &lt;</w:t>
+      </w:r>
+      <w:r>
+        <w:rPr>
+          <w:rFonts w:ascii="Courier New" w:hAnsi="Courier New" w:cs="Courier New"/>
+          <w:sz w:val="24"/>
+          <w:szCs w:val="24"/>
+        </w:rPr>
+        <w:t>u</w:t>
+      </w:r>
+      <w:r>
+        <w:rPr>
+          <w:rFonts w:ascii="Courier New" w:hAnsi="Courier New" w:cs="Courier New"/>
+          <w:sz w:val="24"/>
+          <w:szCs w:val="24"/>
+        </w:rPr>
+        <w:t>exp&gt;;</w:t>
+      </w:r>
+      <w:r>
+        <w:rPr>
+          <w:rFonts w:ascii="Times New Roman" w:hAnsi="Times New Roman" w:cs="Times New Roman"/>
+          <w:sz w:val="24"/>
+          <w:szCs w:val="24"/>
+        </w:rPr>
+        <w:br/>
+      </w:r>
+      <w:r>
+        <w:rPr>
+          <w:rFonts w:ascii="Times New Roman" w:hAnsi="Times New Roman" w:cs="Times New Roman"/>
+          <w:sz w:val="24"/>
+          <w:szCs w:val="24"/>
+        </w:rPr>
+        <w:br/>
+      </w:r>
+      <w:r>
+        <w:rPr>
+          <w:rFonts w:ascii="Courier New" w:hAnsi="Courier New" w:cs="Courier New"/>
+          <w:sz w:val="24"/>
+          <w:szCs w:val="24"/>
+        </w:rPr>
+        <w:t>&lt;num&gt;</w:t>
+      </w:r>
+      <w:r>
+        <w:rPr>
+          <w:rFonts w:ascii="Times New Roman" w:hAnsi="Times New Roman" w:cs="Times New Roman"/>
+          <w:sz w:val="24"/>
+          <w:szCs w:val="24"/>
+        </w:rPr>
+        <w:t xml:space="preserve"> is the floating-point conversion factor, and </w:t>
+      </w:r>
+      <w:r>
+        <w:rPr>
+          <w:rFonts w:ascii="Courier New" w:hAnsi="Courier New" w:cs="Courier New"/>
+          <w:sz w:val="24"/>
+          <w:szCs w:val="24"/>
+        </w:rPr>
+        <w:t>&lt;</w:t>
+      </w:r>
+      <w:r>
+        <w:rPr>
+          <w:rFonts w:ascii="Courier New" w:hAnsi="Courier New" w:cs="Courier New"/>
+          <w:sz w:val="24"/>
+          <w:szCs w:val="24"/>
+        </w:rPr>
+        <w:t>u</w:t>
+      </w:r>
+      <w:r>
+        <w:rPr>
+          <w:rFonts w:ascii="Courier New" w:hAnsi="Courier New" w:cs="Courier New"/>
+          <w:sz w:val="24"/>
+          <w:szCs w:val="24"/>
+        </w:rPr>
+        <w:t>exp&gt;</w:t>
+      </w:r>
+      <w:r>
+        <w:rPr>
+          <w:rFonts w:ascii="Times New Roman" w:hAnsi="Times New Roman" w:cs="Times New Roman"/>
+          <w:sz w:val="24"/>
+          <w:szCs w:val="24"/>
+        </w:rPr>
+        <w:t xml:space="preserve"> is a</w:t>
+      </w:r>
+      <w:r>
+        <w:rPr>
+          <w:rFonts w:ascii="Times New Roman" w:hAnsi="Times New Roman" w:cs="Times New Roman"/>
+          <w:sz w:val="24"/>
+          <w:szCs w:val="24"/>
+        </w:rPr>
+        <w:t xml:space="preserve"> unit</w:t>
+      </w:r>
+      <w:r>
+        <w:rPr>
+          <w:rFonts w:ascii="Times New Roman" w:hAnsi="Times New Roman" w:cs="Times New Roman"/>
+          <w:sz w:val="24"/>
+          <w:szCs w:val="24"/>
+        </w:rPr>
+        <w:t xml:space="preserve"> expression</w:t>
+      </w:r>
+      <w:r>
+        <w:rPr>
+          <w:rFonts w:ascii="Times New Roman" w:hAnsi="Times New Roman" w:cs="Times New Roman"/>
+          <w:sz w:val="24"/>
+          <w:szCs w:val="24"/>
+        </w:rPr>
+        <w:t xml:space="preserve">, which </w:t>
+      </w:r>
+      <w:r>
+        <w:rPr>
+          <w:rFonts w:ascii="Times New Roman" w:hAnsi="Times New Roman" w:cs="Times New Roman"/>
+          <w:sz w:val="24"/>
+          <w:szCs w:val="24"/>
+        </w:rPr>
+        <w:t xml:space="preserve"> consist</w:t>
+      </w:r>
+      <w:r>
+        <w:rPr>
+          <w:rFonts w:ascii="Times New Roman" w:hAnsi="Times New Roman" w:cs="Times New Roman"/>
+          <w:sz w:val="24"/>
+          <w:szCs w:val="24"/>
+        </w:rPr>
+        <w:t>s</w:t>
+      </w:r>
+      <w:r>
+        <w:rPr>
+          <w:rFonts w:ascii="Times New Roman" w:hAnsi="Times New Roman" w:cs="Times New Roman"/>
+          <w:sz w:val="24"/>
+          <w:szCs w:val="24"/>
+        </w:rPr>
+        <w:t xml:space="preserve"> of other units and </w:t>
+      </w:r>
+      <w:r>
+        <w:rPr>
+          <w:rFonts w:ascii="Times New Roman" w:hAnsi="Times New Roman" w:cs="Times New Roman"/>
+          <w:sz w:val="24"/>
+          <w:szCs w:val="24"/>
+        </w:rPr>
+        <w:t>only the</w:t>
+      </w:r>
+      <w:r>
+        <w:rPr>
+          <w:rFonts w:ascii="Times New Roman" w:hAnsi="Times New Roman" w:cs="Times New Roman"/>
+          <w:sz w:val="24"/>
+          <w:szCs w:val="24"/>
+        </w:rPr>
+        <w:t xml:space="preserve"> *, /, or ^ (exponentiation) operators.</w:t>
+      </w:r>
+      <w:r>
+        <w:rPr>
+          <w:rFonts w:ascii="Times New Roman" w:hAnsi="Times New Roman" w:cs="Times New Roman"/>
+          <w:sz w:val="24"/>
+          <w:szCs w:val="24"/>
+        </w:rPr>
+        <w:br/>
+      </w:r>
+      <w:r>
+        <w:rPr>
+          <w:rFonts w:ascii="Times New Roman" w:hAnsi="Times New Roman" w:cs="Times New Roman"/>
+          <w:i/>
+          <w:iCs/>
+          <w:sz w:val="24"/>
+          <w:szCs w:val="24"/>
+        </w:rPr>
+        <w:br/>
+      </w:r>
+      <w:r>
+        <w:rPr>
+          <w:rFonts w:ascii="Times New Roman" w:hAnsi="Times New Roman" w:cs="Times New Roman"/>
+          <w:i/>
+          <w:iCs/>
+          <w:sz w:val="24"/>
+          <w:szCs w:val="24"/>
+        </w:rPr>
+        <w:t>Example</w:t>
+      </w:r>
+      <w:r>
+        <w:rPr>
+          <w:rFonts w:ascii="Times New Roman" w:hAnsi="Times New Roman" w:cs="Times New Roman"/>
+          <w:sz w:val="24"/>
+          <w:szCs w:val="24"/>
+        </w:rPr>
+        <w:t>: to declare a unit “kilometers,” which is 1000 meters, the above syntax could be used as follows:</w:t>
+      </w:r>
+      <w:r>
+        <w:rPr>
+          <w:rFonts w:ascii="Times New Roman" w:hAnsi="Times New Roman" w:cs="Times New Roman"/>
+          <w:sz w:val="24"/>
+          <w:szCs w:val="24"/>
+        </w:rPr>
+        <w:br/>
+      </w:r>
+      <w:r>
+        <w:rPr>
+          <w:rFonts w:ascii="Times New Roman" w:hAnsi="Times New Roman" w:cs="Times New Roman"/>
+          <w:sz w:val="24"/>
+          <w:szCs w:val="24"/>
+        </w:rPr>
+        <w:br/>
+      </w:r>
+      <w:r>
+        <w:rPr>
+          <w:rFonts w:ascii="Courier New" w:hAnsi="Courier New" w:cs="Courier New"/>
+          <w:sz w:val="24"/>
+          <w:szCs w:val="24"/>
+        </w:rPr>
+        <w:t>u</w:t>
+      </w:r>
+      <w:r>
+        <w:rPr>
+          <w:rFonts w:ascii="Courier New" w:hAnsi="Courier New" w:cs="Courier New"/>
+          <w:sz w:val="24"/>
+          <w:szCs w:val="24"/>
+        </w:rPr>
         <w:t xml:space="preserve">nit </w:t>
       </w:r>
-      <w:proofErr w:type="spellStart"/>
-      <w:r>
-        <w:rPr>
-          <w:rFonts w:ascii="Courier New" w:hAnsi="Courier New" w:cs="Courier New"/>
-          <w:sz w:val="24"/>
-          <w:szCs w:val="24"/>
-        </w:rPr>
-        <w:t>unit_name</w:t>
-      </w:r>
-      <w:proofErr w:type="spellEnd"/>
-      <w:r>
-        <w:rPr>
-          <w:rFonts w:ascii="Courier New" w:hAnsi="Courier New" w:cs="Courier New"/>
-          <w:sz w:val="24"/>
-          <w:szCs w:val="24"/>
-        </w:rPr>
-        <w:t xml:space="preserve"> = &lt;num&gt; &lt;</w:t>
-      </w:r>
-      <w:proofErr w:type="spellStart"/>
-      <w:r>
-        <w:rPr>
-          <w:rFonts w:ascii="Courier New" w:hAnsi="Courier New" w:cs="Courier New"/>
-          <w:sz w:val="24"/>
-          <w:szCs w:val="24"/>
-        </w:rPr>
-        <w:t>u</w:t>
-      </w:r>
-      <w:r>
-        <w:rPr>
-          <w:rFonts w:ascii="Courier New" w:hAnsi="Courier New" w:cs="Courier New"/>
-          <w:sz w:val="24"/>
-          <w:szCs w:val="24"/>
-        </w:rPr>
-        <w:t>exp</w:t>
-      </w:r>
-      <w:proofErr w:type="spellEnd"/>
-      <w:r>
-        <w:rPr>
-          <w:rFonts w:ascii="Courier New" w:hAnsi="Courier New" w:cs="Courier New"/>
-          <w:sz w:val="24"/>
-          <w:szCs w:val="24"/>
-        </w:rPr>
-        <w:t>&gt;;</w:t>
-      </w:r>
-      <w:r>
-        <w:rPr>
-          <w:rFonts w:ascii="Times New Roman" w:hAnsi="Times New Roman" w:cs="Times New Roman"/>
-          <w:sz w:val="24"/>
-          <w:szCs w:val="24"/>
-        </w:rPr>
-        <w:br/>
-      </w:r>
-      <w:r>
-        <w:rPr>
-          <w:rFonts w:ascii="Times New Roman" w:hAnsi="Times New Roman" w:cs="Times New Roman"/>
-          <w:sz w:val="24"/>
-          <w:szCs w:val="24"/>
-        </w:rPr>
-        <w:br/>
-      </w:r>
-      <w:r>
-        <w:rPr>
-          <w:rFonts w:ascii="Courier New" w:hAnsi="Courier New" w:cs="Courier New"/>
-          <w:sz w:val="24"/>
-          <w:szCs w:val="24"/>
-        </w:rPr>
-        <w:lastRenderedPageBreak/>
-        <w:t>&lt;num&gt;</w:t>
-      </w:r>
-      <w:r>
-        <w:rPr>
-          <w:rFonts w:ascii="Times New Roman" w:hAnsi="Times New Roman" w:cs="Times New Roman"/>
-          <w:sz w:val="24"/>
-          <w:szCs w:val="24"/>
-        </w:rPr>
-        <w:t xml:space="preserve"> is the floating-point conversion factor, and </w:t>
-      </w:r>
-      <w:r>
-        <w:rPr>
-          <w:rFonts w:ascii="Courier New" w:hAnsi="Courier New" w:cs="Courier New"/>
-          <w:sz w:val="24"/>
-          <w:szCs w:val="24"/>
-        </w:rPr>
-        <w:t>&lt;</w:t>
-      </w:r>
-      <w:proofErr w:type="spellStart"/>
-      <w:r>
-        <w:rPr>
-          <w:rFonts w:ascii="Courier New" w:hAnsi="Courier New" w:cs="Courier New"/>
-          <w:sz w:val="24"/>
-          <w:szCs w:val="24"/>
-        </w:rPr>
-        <w:t>u</w:t>
-      </w:r>
-      <w:r>
-        <w:rPr>
-          <w:rFonts w:ascii="Courier New" w:hAnsi="Courier New" w:cs="Courier New"/>
-          <w:sz w:val="24"/>
-          <w:szCs w:val="24"/>
-        </w:rPr>
-        <w:t>exp</w:t>
-      </w:r>
-      <w:proofErr w:type="spellEnd"/>
-      <w:r>
-        <w:rPr>
-          <w:rFonts w:ascii="Courier New" w:hAnsi="Courier New" w:cs="Courier New"/>
-          <w:sz w:val="24"/>
-          <w:szCs w:val="24"/>
-        </w:rPr>
-        <w:t>&gt;</w:t>
-      </w:r>
-      <w:r>
-        <w:rPr>
-          <w:rFonts w:ascii="Times New Roman" w:hAnsi="Times New Roman" w:cs="Times New Roman"/>
-          <w:sz w:val="24"/>
-          <w:szCs w:val="24"/>
-        </w:rPr>
-        <w:t xml:space="preserve"> is </w:t>
-      </w:r>
-      <w:proofErr w:type="spellStart"/>
-      <w:r>
-        <w:rPr>
-          <w:rFonts w:ascii="Times New Roman" w:hAnsi="Times New Roman" w:cs="Times New Roman"/>
-          <w:sz w:val="24"/>
-          <w:szCs w:val="24"/>
-        </w:rPr>
-        <w:t>a</w:t>
-      </w:r>
-      <w:proofErr w:type="spellEnd"/>
-      <w:r>
-        <w:rPr>
-          <w:rFonts w:ascii="Times New Roman" w:hAnsi="Times New Roman" w:cs="Times New Roman"/>
-          <w:sz w:val="24"/>
-          <w:szCs w:val="24"/>
-        </w:rPr>
-        <w:t xml:space="preserve"> unit</w:t>
-      </w:r>
-      <w:r>
-        <w:rPr>
-          <w:rFonts w:ascii="Times New Roman" w:hAnsi="Times New Roman" w:cs="Times New Roman"/>
-          <w:sz w:val="24"/>
-          <w:szCs w:val="24"/>
-        </w:rPr>
-        <w:t xml:space="preserve"> expression</w:t>
-      </w:r>
-      <w:r>
-        <w:rPr>
-          <w:rFonts w:ascii="Times New Roman" w:hAnsi="Times New Roman" w:cs="Times New Roman"/>
-          <w:sz w:val="24"/>
-          <w:szCs w:val="24"/>
-        </w:rPr>
-        <w:t xml:space="preserve">, which </w:t>
-      </w:r>
-      <w:r>
-        <w:rPr>
-          <w:rFonts w:ascii="Times New Roman" w:hAnsi="Times New Roman" w:cs="Times New Roman"/>
-          <w:sz w:val="24"/>
-          <w:szCs w:val="24"/>
-        </w:rPr>
-        <w:t xml:space="preserve"> consist</w:t>
-      </w:r>
-      <w:r>
-        <w:rPr>
-          <w:rFonts w:ascii="Times New Roman" w:hAnsi="Times New Roman" w:cs="Times New Roman"/>
-          <w:sz w:val="24"/>
-          <w:szCs w:val="24"/>
-        </w:rPr>
-        <w:t>s</w:t>
-      </w:r>
-      <w:r>
-        <w:rPr>
-          <w:rFonts w:ascii="Times New Roman" w:hAnsi="Times New Roman" w:cs="Times New Roman"/>
-          <w:sz w:val="24"/>
-          <w:szCs w:val="24"/>
-        </w:rPr>
-        <w:t xml:space="preserve"> of other units and </w:t>
-      </w:r>
-      <w:r>
-        <w:rPr>
-          <w:rFonts w:ascii="Times New Roman" w:hAnsi="Times New Roman" w:cs="Times New Roman"/>
-          <w:sz w:val="24"/>
-          <w:szCs w:val="24"/>
-        </w:rPr>
-        <w:t>only the</w:t>
-      </w:r>
-      <w:r>
-        <w:rPr>
-          <w:rFonts w:ascii="Times New Roman" w:hAnsi="Times New Roman" w:cs="Times New Roman"/>
-          <w:sz w:val="24"/>
-          <w:szCs w:val="24"/>
-        </w:rPr>
-        <w:t xml:space="preserve"> *, /, or ^ (exponentiation) operators.</w:t>
+      <w:r>
+        <w:rPr>
+          <w:rFonts w:ascii="Courier New" w:hAnsi="Courier New" w:cs="Courier New"/>
+          <w:sz w:val="24"/>
+          <w:szCs w:val="24"/>
+        </w:rPr>
+        <w:t>km</w:t>
+      </w:r>
+      <w:r>
+        <w:rPr>
+          <w:rFonts w:ascii="Courier New" w:hAnsi="Courier New" w:cs="Courier New"/>
+          <w:sz w:val="24"/>
+          <w:szCs w:val="24"/>
+        </w:rPr>
+        <w:t xml:space="preserve"> = </w:t>
+      </w:r>
+      <w:r>
+        <w:rPr>
+          <w:rFonts w:ascii="Courier New" w:hAnsi="Courier New" w:cs="Courier New"/>
+          <w:sz w:val="24"/>
+          <w:szCs w:val="24"/>
+        </w:rPr>
+        <w:t>1000</w:t>
+      </w:r>
+      <w:r>
+        <w:rPr>
+          <w:rFonts w:ascii="Courier New" w:hAnsi="Courier New" w:cs="Courier New"/>
+          <w:sz w:val="24"/>
+          <w:szCs w:val="24"/>
+        </w:rPr>
+        <w:t xml:space="preserve"> </w:t>
+      </w:r>
+      <w:r>
+        <w:rPr>
+          <w:rFonts w:ascii="Courier New" w:hAnsi="Courier New" w:cs="Courier New"/>
+          <w:sz w:val="24"/>
+          <w:szCs w:val="24"/>
+        </w:rPr>
+        <w:t>km</w:t>
+      </w:r>
+      <w:r>
+        <w:rPr>
+          <w:rFonts w:ascii="Courier New" w:hAnsi="Courier New" w:cs="Courier New"/>
+          <w:sz w:val="24"/>
+          <w:szCs w:val="24"/>
+        </w:rPr>
+        <w:t>;</w:t>
       </w:r>
       <w:r>
         <w:rPr>
@@ -905,25 +1063,99 @@
           <w:szCs w:val="24"/>
         </w:rPr>
         <w:br/>
-        <w:t xml:space="preserve">A property is a component of an </w:t>
-      </w:r>
-      <w:proofErr w:type="spellStart"/>
-      <w:r>
-        <w:rPr>
-          <w:rFonts w:ascii="Times New Roman" w:hAnsi="Times New Roman" w:cs="Times New Roman"/>
-          <w:sz w:val="24"/>
-          <w:szCs w:val="24"/>
-        </w:rPr>
-        <w:t>enum</w:t>
-      </w:r>
-      <w:proofErr w:type="spellEnd"/>
-      <w:r>
-        <w:rPr>
-          <w:rFonts w:ascii="Times New Roman" w:hAnsi="Times New Roman" w:cs="Times New Roman"/>
-          <w:sz w:val="24"/>
-          <w:szCs w:val="24"/>
-        </w:rPr>
-        <w:t xml:space="preserve"> or an assembly, and is used to define a property’s value and associated units. A property can be defined in 3 different formats. The first format defines that a property exists, and that it has a particular unit associated with it.</w:t>
+        <w:t>A property is a component of an enum or an assembly, and is used to define a property’s value and associated units. A property can be defined in 3 different formats. The first format defines that a property exists, and that it has a particular unit associated with it.</w:t>
+      </w:r>
+      <w:r>
+        <w:rPr>
+          <w:rFonts w:ascii="Times New Roman" w:hAnsi="Times New Roman" w:cs="Times New Roman"/>
+          <w:sz w:val="24"/>
+          <w:szCs w:val="24"/>
+        </w:rPr>
+        <w:br/>
+      </w:r>
+      <w:r>
+        <w:rPr>
+          <w:rFonts w:ascii="Times New Roman" w:hAnsi="Times New Roman" w:cs="Times New Roman"/>
+          <w:sz w:val="24"/>
+          <w:szCs w:val="24"/>
+        </w:rPr>
+        <w:br/>
+      </w:r>
+      <w:r>
+        <w:rPr>
+          <w:rFonts w:ascii="Courier New" w:hAnsi="Courier New" w:cs="Courier New"/>
+          <w:sz w:val="24"/>
+          <w:szCs w:val="24"/>
+        </w:rPr>
+        <w:t>property property_name : &lt;uexp&gt;;</w:t>
+      </w:r>
+      <w:r>
+        <w:rPr>
+          <w:rFonts w:ascii="Times New Roman" w:hAnsi="Times New Roman" w:cs="Times New Roman"/>
+          <w:sz w:val="24"/>
+          <w:szCs w:val="24"/>
+        </w:rPr>
+        <w:br/>
+      </w:r>
+      <w:r>
+        <w:rPr>
+          <w:rFonts w:ascii="Times New Roman" w:hAnsi="Times New Roman" w:cs="Times New Roman"/>
+          <w:sz w:val="24"/>
+          <w:szCs w:val="24"/>
+        </w:rPr>
+        <w:br/>
+      </w:r>
+      <w:r>
+        <w:rPr>
+          <w:rFonts w:ascii="Courier New" w:hAnsi="Courier New" w:cs="Courier New"/>
+          <w:sz w:val="24"/>
+          <w:szCs w:val="24"/>
+        </w:rPr>
+        <w:t>&lt;uexp&gt;</w:t>
+      </w:r>
+      <w:r>
+        <w:rPr>
+          <w:rFonts w:ascii="Times New Roman" w:hAnsi="Times New Roman" w:cs="Times New Roman"/>
+          <w:sz w:val="24"/>
+          <w:szCs w:val="24"/>
+        </w:rPr>
+        <w:t xml:space="preserve"> is a unit expression defining the units of the property.</w:t>
+      </w:r>
+      <w:r>
+        <w:rPr>
+          <w:rFonts w:ascii="Times New Roman" w:hAnsi="Times New Roman" w:cs="Times New Roman"/>
+          <w:sz w:val="24"/>
+          <w:szCs w:val="24"/>
+        </w:rPr>
+        <w:br/>
+      </w:r>
+      <w:r>
+        <w:rPr>
+          <w:rFonts w:ascii="Times New Roman" w:hAnsi="Times New Roman" w:cs="Times New Roman"/>
+          <w:i/>
+          <w:iCs/>
+          <w:sz w:val="24"/>
+          <w:szCs w:val="24"/>
+        </w:rPr>
+        <w:br/>
+      </w:r>
+      <w:r>
+        <w:rPr>
+          <w:rFonts w:ascii="Times New Roman" w:hAnsi="Times New Roman" w:cs="Times New Roman"/>
+          <w:i/>
+          <w:iCs/>
+          <w:sz w:val="24"/>
+          <w:szCs w:val="24"/>
+        </w:rPr>
+        <w:t>Example</w:t>
+      </w:r>
+      <w:r>
+        <w:rPr>
+          <w:rFonts w:ascii="Times New Roman" w:hAnsi="Times New Roman" w:cs="Times New Roman"/>
+          <w:sz w:val="24"/>
+          <w:szCs w:val="24"/>
+        </w:rPr>
+        <w:t>: to define a property “mass” with units “kg,” the above syntax could be used as follows:</w:t>
       </w:r>
       <w:r>
         <w:rPr>
@@ -949,91 +1181,201 @@
         </w:rPr>
         <w:t xml:space="preserve">property </w:t>
       </w:r>
-      <w:proofErr w:type="spellStart"/>
-      <w:r>
-        <w:rPr>
-          <w:rFonts w:ascii="Courier New" w:hAnsi="Courier New" w:cs="Courier New"/>
-          <w:sz w:val="24"/>
-          <w:szCs w:val="24"/>
-        </w:rPr>
-        <w:t>property_name</w:t>
-      </w:r>
-      <w:proofErr w:type="spellEnd"/>
-      <w:r>
-        <w:rPr>
-          <w:rFonts w:ascii="Courier New" w:hAnsi="Courier New" w:cs="Courier New"/>
-          <w:sz w:val="24"/>
-          <w:szCs w:val="24"/>
-        </w:rPr>
-        <w:t xml:space="preserve"> : &lt;</w:t>
-      </w:r>
-      <w:proofErr w:type="spellStart"/>
-      <w:r>
-        <w:rPr>
-          <w:rFonts w:ascii="Courier New" w:hAnsi="Courier New" w:cs="Courier New"/>
-          <w:sz w:val="24"/>
-          <w:szCs w:val="24"/>
-        </w:rPr>
-        <w:t>uexp</w:t>
-      </w:r>
-      <w:proofErr w:type="spellEnd"/>
-      <w:r>
-        <w:rPr>
-          <w:rFonts w:ascii="Courier New" w:hAnsi="Courier New" w:cs="Courier New"/>
-          <w:sz w:val="24"/>
-          <w:szCs w:val="24"/>
-        </w:rPr>
-        <w:t>&gt;;</w:t>
-      </w:r>
-      <w:r>
-        <w:rPr>
-          <w:rFonts w:ascii="Times New Roman" w:hAnsi="Times New Roman" w:cs="Times New Roman"/>
-          <w:sz w:val="24"/>
-          <w:szCs w:val="24"/>
-        </w:rPr>
-        <w:br/>
-      </w:r>
-      <w:r>
-        <w:rPr>
-          <w:rFonts w:ascii="Times New Roman" w:hAnsi="Times New Roman" w:cs="Times New Roman"/>
-          <w:sz w:val="24"/>
-          <w:szCs w:val="24"/>
-        </w:rPr>
-        <w:br/>
-      </w:r>
-      <w:r>
-        <w:rPr>
-          <w:rFonts w:ascii="Courier New" w:hAnsi="Courier New" w:cs="Courier New"/>
-          <w:sz w:val="24"/>
-          <w:szCs w:val="24"/>
-        </w:rPr>
-        <w:t>&lt;</w:t>
-      </w:r>
-      <w:proofErr w:type="spellStart"/>
-      <w:r>
-        <w:rPr>
-          <w:rFonts w:ascii="Courier New" w:hAnsi="Courier New" w:cs="Courier New"/>
-          <w:sz w:val="24"/>
-          <w:szCs w:val="24"/>
-        </w:rPr>
-        <w:t>uexp</w:t>
-      </w:r>
-      <w:proofErr w:type="spellEnd"/>
-      <w:r>
-        <w:rPr>
-          <w:rFonts w:ascii="Courier New" w:hAnsi="Courier New" w:cs="Courier New"/>
-          <w:sz w:val="24"/>
-          <w:szCs w:val="24"/>
-        </w:rPr>
-        <w:t>&gt;</w:t>
-      </w:r>
-      <w:r>
-        <w:rPr>
-          <w:rFonts w:ascii="Times New Roman" w:hAnsi="Times New Roman" w:cs="Times New Roman"/>
-          <w:sz w:val="24"/>
-          <w:szCs w:val="24"/>
-        </w:rPr>
-        <w:t xml:space="preserve"> is a unit expression defining the units of the property. The second format defines that a property exists, and that it has a constant value and a particular unit associated with it.</w:t>
+      <w:r>
+        <w:rPr>
+          <w:rFonts w:ascii="Courier New" w:hAnsi="Courier New" w:cs="Courier New"/>
+          <w:sz w:val="24"/>
+          <w:szCs w:val="24"/>
+        </w:rPr>
+        <w:t>mass</w:t>
+      </w:r>
+      <w:r>
+        <w:rPr>
+          <w:rFonts w:ascii="Courier New" w:hAnsi="Courier New" w:cs="Courier New"/>
+          <w:sz w:val="24"/>
+          <w:szCs w:val="24"/>
+        </w:rPr>
+        <w:t xml:space="preserve"> : </w:t>
+      </w:r>
+      <w:r>
+        <w:rPr>
+          <w:rFonts w:ascii="Courier New" w:hAnsi="Courier New" w:cs="Courier New"/>
+          <w:sz w:val="24"/>
+          <w:szCs w:val="24"/>
+        </w:rPr>
+        <w:t>kg</w:t>
+      </w:r>
+      <w:r>
+        <w:rPr>
+          <w:rFonts w:ascii="Courier New" w:hAnsi="Courier New" w:cs="Courier New"/>
+          <w:sz w:val="24"/>
+          <w:szCs w:val="24"/>
+        </w:rPr>
+        <w:t>;</w:t>
+      </w:r>
+      <w:r>
+        <w:rPr>
+          <w:rFonts w:ascii="Times New Roman" w:hAnsi="Times New Roman" w:cs="Times New Roman"/>
+          <w:sz w:val="24"/>
+          <w:szCs w:val="24"/>
+        </w:rPr>
+        <w:br/>
+      </w:r>
+      <w:r>
+        <w:rPr>
+          <w:rFonts w:ascii="Times New Roman" w:hAnsi="Times New Roman" w:cs="Times New Roman"/>
+          <w:sz w:val="24"/>
+          <w:szCs w:val="24"/>
+        </w:rPr>
+        <w:br/>
+      </w:r>
+      <w:r>
+        <w:rPr>
+          <w:rFonts w:ascii="Times New Roman" w:hAnsi="Times New Roman" w:cs="Times New Roman"/>
+          <w:sz w:val="24"/>
+          <w:szCs w:val="24"/>
+        </w:rPr>
+        <w:t>The second format defines that a property exists, and that it has a constant value and a particular unit associated with it.</w:t>
+      </w:r>
+      <w:r>
+        <w:rPr>
+          <w:rFonts w:ascii="Times New Roman" w:hAnsi="Times New Roman" w:cs="Times New Roman"/>
+          <w:sz w:val="24"/>
+          <w:szCs w:val="24"/>
+        </w:rPr>
+        <w:br/>
+      </w:r>
+      <w:r>
+        <w:rPr>
+          <w:rFonts w:ascii="Times New Roman" w:hAnsi="Times New Roman" w:cs="Times New Roman"/>
+          <w:sz w:val="24"/>
+          <w:szCs w:val="24"/>
+        </w:rPr>
+        <w:br/>
+      </w:r>
+      <w:r>
+        <w:rPr>
+          <w:rFonts w:ascii="Courier New" w:hAnsi="Courier New" w:cs="Courier New"/>
+          <w:sz w:val="24"/>
+          <w:szCs w:val="24"/>
+        </w:rPr>
+        <w:t>property property_name : &lt;uexp&gt; = &lt;num&gt;</w:t>
+      </w:r>
+      <w:r>
+        <w:rPr>
+          <w:rFonts w:ascii="Courier New" w:hAnsi="Courier New" w:cs="Courier New"/>
+          <w:sz w:val="24"/>
+          <w:szCs w:val="24"/>
+        </w:rPr>
+        <w:t>;</w:t>
+      </w:r>
+      <w:r>
+        <w:rPr>
+          <w:rFonts w:ascii="Times New Roman" w:hAnsi="Times New Roman" w:cs="Times New Roman"/>
+          <w:sz w:val="24"/>
+          <w:szCs w:val="24"/>
+        </w:rPr>
+        <w:br/>
+      </w:r>
+      <w:r>
+        <w:rPr>
+          <w:rFonts w:ascii="Times New Roman" w:hAnsi="Times New Roman" w:cs="Times New Roman"/>
+          <w:sz w:val="24"/>
+          <w:szCs w:val="24"/>
+        </w:rPr>
+        <w:br/>
+      </w:r>
+      <w:r>
+        <w:rPr>
+          <w:rFonts w:ascii="Courier New" w:hAnsi="Courier New" w:cs="Courier New"/>
+          <w:sz w:val="24"/>
+          <w:szCs w:val="24"/>
+        </w:rPr>
+        <w:t>&lt;num&gt;</w:t>
+      </w:r>
+      <w:r>
+        <w:rPr>
+          <w:rFonts w:ascii="Times New Roman" w:hAnsi="Times New Roman" w:cs="Times New Roman"/>
+          <w:sz w:val="24"/>
+          <w:szCs w:val="24"/>
+        </w:rPr>
+        <w:t xml:space="preserve"> is a floating-point value, and </w:t>
+      </w:r>
+      <w:r>
+        <w:rPr>
+          <w:rFonts w:ascii="Courier New" w:hAnsi="Courier New" w:cs="Courier New"/>
+          <w:sz w:val="24"/>
+          <w:szCs w:val="24"/>
+        </w:rPr>
+        <w:t>&lt;uexp&gt;</w:t>
+      </w:r>
+      <w:r>
+        <w:rPr>
+          <w:rFonts w:ascii="Times New Roman" w:hAnsi="Times New Roman" w:cs="Times New Roman"/>
+          <w:sz w:val="24"/>
+          <w:szCs w:val="24"/>
+        </w:rPr>
+        <w:t xml:space="preserve"> </w:t>
+      </w:r>
+      <w:r>
+        <w:rPr>
+          <w:rFonts w:ascii="Times New Roman" w:hAnsi="Times New Roman" w:cs="Times New Roman"/>
+          <w:sz w:val="24"/>
+          <w:szCs w:val="24"/>
+        </w:rPr>
+        <w:t>is a</w:t>
+      </w:r>
+      <w:r>
+        <w:rPr>
+          <w:rFonts w:ascii="Times New Roman" w:hAnsi="Times New Roman" w:cs="Times New Roman"/>
+          <w:sz w:val="24"/>
+          <w:szCs w:val="24"/>
+        </w:rPr>
+        <w:t xml:space="preserve"> unit expression defining the units.</w:t>
+      </w:r>
+      <w:r>
+        <w:rPr>
+          <w:rFonts w:ascii="Times New Roman" w:hAnsi="Times New Roman" w:cs="Times New Roman"/>
+          <w:sz w:val="24"/>
+          <w:szCs w:val="24"/>
+        </w:rPr>
+        <w:t xml:space="preserve"> </w:t>
+      </w:r>
+      <w:r>
+        <w:rPr>
+          <w:rFonts w:ascii="Times New Roman" w:hAnsi="Times New Roman" w:cs="Times New Roman"/>
+          <w:sz w:val="24"/>
+          <w:szCs w:val="24"/>
+        </w:rPr>
+        <w:br/>
+      </w:r>
+      <w:r>
+        <w:rPr>
+          <w:rFonts w:ascii="Times New Roman" w:hAnsi="Times New Roman" w:cs="Times New Roman"/>
+          <w:i/>
+          <w:iCs/>
+          <w:sz w:val="24"/>
+          <w:szCs w:val="24"/>
+        </w:rPr>
+        <w:br/>
+      </w:r>
+      <w:r>
+        <w:rPr>
+          <w:rFonts w:ascii="Times New Roman" w:hAnsi="Times New Roman" w:cs="Times New Roman"/>
+          <w:i/>
+          <w:iCs/>
+          <w:sz w:val="24"/>
+          <w:szCs w:val="24"/>
+        </w:rPr>
+        <w:t>Example</w:t>
+      </w:r>
+      <w:r>
+        <w:rPr>
+          <w:rFonts w:ascii="Times New Roman" w:hAnsi="Times New Roman" w:cs="Times New Roman"/>
+          <w:sz w:val="24"/>
+          <w:szCs w:val="24"/>
+        </w:rPr>
+        <w:t>: to define a property “radius” with units “m” and a value of 2.24, the above syntax could be used as follows:</w:t>
       </w:r>
       <w:r>
         <w:rPr>
@@ -1059,125 +1401,53 @@
         </w:rPr>
         <w:t xml:space="preserve">property </w:t>
       </w:r>
-      <w:proofErr w:type="spellStart"/>
-      <w:r>
-        <w:rPr>
-          <w:rFonts w:ascii="Courier New" w:hAnsi="Courier New" w:cs="Courier New"/>
-          <w:sz w:val="24"/>
-          <w:szCs w:val="24"/>
-        </w:rPr>
-        <w:t>property_name</w:t>
-      </w:r>
-      <w:proofErr w:type="spellEnd"/>
-      <w:r>
-        <w:rPr>
-          <w:rFonts w:ascii="Courier New" w:hAnsi="Courier New" w:cs="Courier New"/>
-          <w:sz w:val="24"/>
-          <w:szCs w:val="24"/>
-        </w:rPr>
-        <w:t xml:space="preserve"> : &lt;</w:t>
-      </w:r>
-      <w:proofErr w:type="spellStart"/>
-      <w:r>
-        <w:rPr>
-          <w:rFonts w:ascii="Courier New" w:hAnsi="Courier New" w:cs="Courier New"/>
-          <w:sz w:val="24"/>
-          <w:szCs w:val="24"/>
-        </w:rPr>
-        <w:t>uexp</w:t>
-      </w:r>
-      <w:proofErr w:type="spellEnd"/>
-      <w:r>
-        <w:rPr>
-          <w:rFonts w:ascii="Courier New" w:hAnsi="Courier New" w:cs="Courier New"/>
-          <w:sz w:val="24"/>
-          <w:szCs w:val="24"/>
-        </w:rPr>
-        <w:t>&gt; = &lt;num&gt; &lt;</w:t>
-      </w:r>
-      <w:proofErr w:type="spellStart"/>
-      <w:r>
-        <w:rPr>
-          <w:rFonts w:ascii="Courier New" w:hAnsi="Courier New" w:cs="Courier New"/>
-          <w:sz w:val="24"/>
-          <w:szCs w:val="24"/>
-        </w:rPr>
-        <w:t>uexp</w:t>
-      </w:r>
-      <w:proofErr w:type="spellEnd"/>
-      <w:r>
-        <w:rPr>
-          <w:rFonts w:ascii="Courier New" w:hAnsi="Courier New" w:cs="Courier New"/>
-          <w:sz w:val="24"/>
-          <w:szCs w:val="24"/>
-        </w:rPr>
-        <w:t>&gt;;</w:t>
-      </w:r>
-      <w:r>
-        <w:rPr>
-          <w:rFonts w:ascii="Times New Roman" w:hAnsi="Times New Roman" w:cs="Times New Roman"/>
-          <w:sz w:val="24"/>
-          <w:szCs w:val="24"/>
-        </w:rPr>
-        <w:br/>
-      </w:r>
-      <w:r>
-        <w:rPr>
-          <w:rFonts w:ascii="Times New Roman" w:hAnsi="Times New Roman" w:cs="Times New Roman"/>
-          <w:sz w:val="24"/>
-          <w:szCs w:val="24"/>
-        </w:rPr>
-        <w:br/>
-      </w:r>
-      <w:r>
-        <w:rPr>
-          <w:rFonts w:ascii="Courier New" w:hAnsi="Courier New" w:cs="Courier New"/>
-          <w:sz w:val="24"/>
-          <w:szCs w:val="24"/>
-        </w:rPr>
-        <w:t>&lt;num&gt;</w:t>
-      </w:r>
-      <w:r>
-        <w:rPr>
-          <w:rFonts w:ascii="Times New Roman" w:hAnsi="Times New Roman" w:cs="Times New Roman"/>
-          <w:sz w:val="24"/>
-          <w:szCs w:val="24"/>
-        </w:rPr>
-        <w:t xml:space="preserve"> is a floating-point value, and </w:t>
-      </w:r>
-      <w:r>
-        <w:rPr>
-          <w:rFonts w:ascii="Courier New" w:hAnsi="Courier New" w:cs="Courier New"/>
-          <w:sz w:val="24"/>
-          <w:szCs w:val="24"/>
-        </w:rPr>
-        <w:t>&lt;</w:t>
-      </w:r>
-      <w:proofErr w:type="spellStart"/>
-      <w:r>
-        <w:rPr>
-          <w:rFonts w:ascii="Courier New" w:hAnsi="Courier New" w:cs="Courier New"/>
-          <w:sz w:val="24"/>
-          <w:szCs w:val="24"/>
-        </w:rPr>
-        <w:t>uexp</w:t>
-      </w:r>
-      <w:proofErr w:type="spellEnd"/>
-      <w:r>
-        <w:rPr>
-          <w:rFonts w:ascii="Courier New" w:hAnsi="Courier New" w:cs="Courier New"/>
-          <w:sz w:val="24"/>
-          <w:szCs w:val="24"/>
-        </w:rPr>
-        <w:t>&gt;</w:t>
-      </w:r>
-      <w:r>
-        <w:rPr>
-          <w:rFonts w:ascii="Times New Roman" w:hAnsi="Times New Roman" w:cs="Times New Roman"/>
-          <w:sz w:val="24"/>
-          <w:szCs w:val="24"/>
-        </w:rPr>
-        <w:t xml:space="preserve"> are both unit expressions defining the units. The units of the property and the value are defined separately because the optimizer will automatically convert between units based on what units are given, provided that the units are convertible.</w:t>
+      <w:r>
+        <w:rPr>
+          <w:rFonts w:ascii="Courier New" w:hAnsi="Courier New" w:cs="Courier New"/>
+          <w:sz w:val="24"/>
+          <w:szCs w:val="24"/>
+        </w:rPr>
+        <w:t>radius</w:t>
+      </w:r>
+      <w:r>
+        <w:rPr>
+          <w:rFonts w:ascii="Courier New" w:hAnsi="Courier New" w:cs="Courier New"/>
+          <w:sz w:val="24"/>
+          <w:szCs w:val="24"/>
+        </w:rPr>
+        <w:t xml:space="preserve"> : </w:t>
+      </w:r>
+      <w:r>
+        <w:rPr>
+          <w:rFonts w:ascii="Courier New" w:hAnsi="Courier New" w:cs="Courier New"/>
+          <w:sz w:val="24"/>
+          <w:szCs w:val="24"/>
+        </w:rPr>
+        <w:t>m</w:t>
+      </w:r>
+      <w:r>
+        <w:rPr>
+          <w:rFonts w:ascii="Courier New" w:hAnsi="Courier New" w:cs="Courier New"/>
+          <w:sz w:val="24"/>
+          <w:szCs w:val="24"/>
+        </w:rPr>
+        <w:t xml:space="preserve"> = </w:t>
+      </w:r>
+      <w:r>
+        <w:rPr>
+          <w:rFonts w:ascii="Courier New" w:hAnsi="Courier New" w:cs="Courier New"/>
+          <w:sz w:val="24"/>
+          <w:szCs w:val="24"/>
+        </w:rPr>
+        <w:t>2.24</w:t>
+      </w:r>
+      <w:r>
+        <w:rPr>
+          <w:rFonts w:ascii="Courier New" w:hAnsi="Courier New" w:cs="Courier New"/>
+          <w:sz w:val="24"/>
+          <w:szCs w:val="24"/>
+        </w:rPr>
+        <w:t>;</w:t>
       </w:r>
       <w:r>
         <w:rPr>
@@ -1218,109 +1488,180 @@
           <w:sz w:val="24"/>
           <w:szCs w:val="24"/>
         </w:rPr>
+        <w:t>property property_name : &lt;uexp&gt; = &lt;exp&gt;;</w:t>
+      </w:r>
+      <w:r>
+        <w:rPr>
+          <w:rFonts w:ascii="Times New Roman" w:hAnsi="Times New Roman" w:cs="Times New Roman"/>
+          <w:sz w:val="24"/>
+          <w:szCs w:val="24"/>
+        </w:rPr>
+        <w:br/>
+      </w:r>
+      <w:r>
+        <w:rPr>
+          <w:rFonts w:ascii="Times New Roman" w:hAnsi="Times New Roman" w:cs="Times New Roman"/>
+          <w:sz w:val="24"/>
+          <w:szCs w:val="24"/>
+        </w:rPr>
+        <w:br/>
+      </w:r>
+      <w:r>
+        <w:rPr>
+          <w:rFonts w:ascii="Courier New" w:hAnsi="Courier New" w:cs="Courier New"/>
+          <w:sz w:val="24"/>
+          <w:szCs w:val="24"/>
+        </w:rPr>
+        <w:t>&lt;uexp&gt;</w:t>
+      </w:r>
+      <w:r>
+        <w:rPr>
+          <w:rFonts w:ascii="Times New Roman" w:hAnsi="Times New Roman" w:cs="Times New Roman"/>
+          <w:sz w:val="24"/>
+          <w:szCs w:val="24"/>
+        </w:rPr>
+        <w:t xml:space="preserve"> is a unit expression, and </w:t>
+      </w:r>
+      <w:r>
+        <w:rPr>
+          <w:rFonts w:ascii="Courier New" w:hAnsi="Courier New" w:cs="Courier New"/>
+          <w:sz w:val="24"/>
+          <w:szCs w:val="24"/>
+        </w:rPr>
+        <w:t>&lt;exp&gt;</w:t>
+      </w:r>
+      <w:r>
+        <w:rPr>
+          <w:rFonts w:ascii="Times New Roman" w:hAnsi="Times New Roman" w:cs="Times New Roman"/>
+          <w:sz w:val="24"/>
+          <w:szCs w:val="24"/>
+        </w:rPr>
+        <w:t xml:space="preserve"> is an expression consisting of constants and </w:t>
+      </w:r>
+      <w:r>
+        <w:rPr>
+          <w:rFonts w:ascii="Times New Roman" w:hAnsi="Times New Roman" w:cs="Times New Roman"/>
+          <w:sz w:val="24"/>
+          <w:szCs w:val="24"/>
+        </w:rPr>
+        <w:t xml:space="preserve">other </w:t>
+      </w:r>
+      <w:r>
+        <w:rPr>
+          <w:rFonts w:ascii="Times New Roman" w:hAnsi="Times New Roman" w:cs="Times New Roman"/>
+          <w:sz w:val="24"/>
+          <w:szCs w:val="24"/>
+        </w:rPr>
+        <w:t>defined properties.</w:t>
+      </w:r>
+      <w:r>
+        <w:rPr>
+          <w:rFonts w:ascii="Times New Roman" w:hAnsi="Times New Roman" w:cs="Times New Roman"/>
+          <w:sz w:val="24"/>
+          <w:szCs w:val="24"/>
+        </w:rPr>
+        <w:br/>
+      </w:r>
+      <w:r>
+        <w:rPr>
+          <w:rFonts w:ascii="Times New Roman" w:hAnsi="Times New Roman" w:cs="Times New Roman"/>
+          <w:i/>
+          <w:iCs/>
+          <w:sz w:val="24"/>
+          <w:szCs w:val="24"/>
+        </w:rPr>
+        <w:br/>
+      </w:r>
+      <w:r>
+        <w:rPr>
+          <w:rFonts w:ascii="Times New Roman" w:hAnsi="Times New Roman" w:cs="Times New Roman"/>
+          <w:i/>
+          <w:iCs/>
+          <w:sz w:val="24"/>
+          <w:szCs w:val="24"/>
+        </w:rPr>
+        <w:lastRenderedPageBreak/>
+        <w:t>Example</w:t>
+      </w:r>
+      <w:r>
+        <w:rPr>
+          <w:rFonts w:ascii="Times New Roman" w:hAnsi="Times New Roman" w:cs="Times New Roman"/>
+          <w:sz w:val="24"/>
+          <w:szCs w:val="24"/>
+        </w:rPr>
+        <w:t>: to define a property “area” with units “m ^ 2” and as a function of “width” and “height,” the above syntax could be used as follows:</w:t>
+      </w:r>
+      <w:r>
+        <w:rPr>
+          <w:rFonts w:ascii="Times New Roman" w:hAnsi="Times New Roman" w:cs="Times New Roman"/>
+          <w:sz w:val="24"/>
+          <w:szCs w:val="24"/>
+        </w:rPr>
+        <w:br/>
+      </w:r>
+      <w:r>
+        <w:rPr>
+          <w:rFonts w:ascii="Times New Roman" w:hAnsi="Times New Roman" w:cs="Times New Roman"/>
+          <w:sz w:val="24"/>
+          <w:szCs w:val="24"/>
+        </w:rPr>
+        <w:br/>
+      </w:r>
+      <w:r>
+        <w:rPr>
+          <w:rFonts w:ascii="Courier New" w:hAnsi="Courier New" w:cs="Courier New"/>
+          <w:sz w:val="24"/>
+          <w:szCs w:val="24"/>
+        </w:rPr>
         <w:t xml:space="preserve">property </w:t>
       </w:r>
-      <w:proofErr w:type="spellStart"/>
-      <w:r>
-        <w:rPr>
-          <w:rFonts w:ascii="Courier New" w:hAnsi="Courier New" w:cs="Courier New"/>
-          <w:sz w:val="24"/>
-          <w:szCs w:val="24"/>
-        </w:rPr>
-        <w:t>property_name</w:t>
-      </w:r>
-      <w:proofErr w:type="spellEnd"/>
-      <w:r>
-        <w:rPr>
-          <w:rFonts w:ascii="Courier New" w:hAnsi="Courier New" w:cs="Courier New"/>
-          <w:sz w:val="24"/>
-          <w:szCs w:val="24"/>
-        </w:rPr>
-        <w:t xml:space="preserve"> : &lt;</w:t>
-      </w:r>
-      <w:proofErr w:type="spellStart"/>
-      <w:r>
-        <w:rPr>
-          <w:rFonts w:ascii="Courier New" w:hAnsi="Courier New" w:cs="Courier New"/>
-          <w:sz w:val="24"/>
-          <w:szCs w:val="24"/>
-        </w:rPr>
-        <w:t>uexp</w:t>
-      </w:r>
-      <w:proofErr w:type="spellEnd"/>
-      <w:r>
-        <w:rPr>
-          <w:rFonts w:ascii="Courier New" w:hAnsi="Courier New" w:cs="Courier New"/>
-          <w:sz w:val="24"/>
-          <w:szCs w:val="24"/>
-        </w:rPr>
-        <w:t>&gt; = &lt;exp&gt;;</w:t>
-      </w:r>
-      <w:r>
-        <w:rPr>
-          <w:rFonts w:ascii="Times New Roman" w:hAnsi="Times New Roman" w:cs="Times New Roman"/>
-          <w:sz w:val="24"/>
-          <w:szCs w:val="24"/>
-        </w:rPr>
-        <w:br/>
-      </w:r>
-      <w:r>
-        <w:rPr>
-          <w:rFonts w:ascii="Times New Roman" w:hAnsi="Times New Roman" w:cs="Times New Roman"/>
-          <w:sz w:val="24"/>
-          <w:szCs w:val="24"/>
-        </w:rPr>
-        <w:br/>
-      </w:r>
-      <w:r>
-        <w:rPr>
-          <w:rFonts w:ascii="Courier New" w:hAnsi="Courier New" w:cs="Courier New"/>
-          <w:sz w:val="24"/>
-          <w:szCs w:val="24"/>
-        </w:rPr>
-        <w:t>&lt;</w:t>
-      </w:r>
-      <w:proofErr w:type="spellStart"/>
-      <w:r>
-        <w:rPr>
-          <w:rFonts w:ascii="Courier New" w:hAnsi="Courier New" w:cs="Courier New"/>
-          <w:sz w:val="24"/>
-          <w:szCs w:val="24"/>
-        </w:rPr>
-        <w:t>uexp</w:t>
-      </w:r>
-      <w:proofErr w:type="spellEnd"/>
-      <w:r>
-        <w:rPr>
-          <w:rFonts w:ascii="Courier New" w:hAnsi="Courier New" w:cs="Courier New"/>
-          <w:sz w:val="24"/>
-          <w:szCs w:val="24"/>
-        </w:rPr>
-        <w:t>&gt;</w:t>
-      </w:r>
-      <w:r>
-        <w:rPr>
-          <w:rFonts w:ascii="Times New Roman" w:hAnsi="Times New Roman" w:cs="Times New Roman"/>
-          <w:sz w:val="24"/>
-          <w:szCs w:val="24"/>
-        </w:rPr>
-        <w:t xml:space="preserve"> is a unit expression, and </w:t>
-      </w:r>
-      <w:r>
-        <w:rPr>
-          <w:rFonts w:ascii="Courier New" w:hAnsi="Courier New" w:cs="Courier New"/>
-          <w:sz w:val="24"/>
-          <w:szCs w:val="24"/>
-        </w:rPr>
-        <w:t>&lt;exp&gt;</w:t>
-      </w:r>
-      <w:r>
-        <w:rPr>
-          <w:rFonts w:ascii="Times New Roman" w:hAnsi="Times New Roman" w:cs="Times New Roman"/>
-          <w:sz w:val="24"/>
-          <w:szCs w:val="24"/>
-        </w:rPr>
-        <w:t xml:space="preserve"> is an expression consisting of constants and previously defined properties.</w:t>
+      <w:r>
+        <w:rPr>
+          <w:rFonts w:ascii="Courier New" w:hAnsi="Courier New" w:cs="Courier New"/>
+          <w:sz w:val="24"/>
+          <w:szCs w:val="24"/>
+        </w:rPr>
+        <w:t>area</w:t>
+      </w:r>
+      <w:r>
+        <w:rPr>
+          <w:rFonts w:ascii="Courier New" w:hAnsi="Courier New" w:cs="Courier New"/>
+          <w:sz w:val="24"/>
+          <w:szCs w:val="24"/>
+        </w:rPr>
+        <w:t xml:space="preserve"> : </w:t>
+      </w:r>
+      <w:r>
+        <w:rPr>
+          <w:rFonts w:ascii="Courier New" w:hAnsi="Courier New" w:cs="Courier New"/>
+          <w:sz w:val="24"/>
+          <w:szCs w:val="24"/>
+        </w:rPr>
+        <w:t>m ^ 2</w:t>
+      </w:r>
+      <w:r>
+        <w:rPr>
+          <w:rFonts w:ascii="Courier New" w:hAnsi="Courier New" w:cs="Courier New"/>
+          <w:sz w:val="24"/>
+          <w:szCs w:val="24"/>
+        </w:rPr>
+        <w:t xml:space="preserve"> = </w:t>
+      </w:r>
+      <w:r>
+        <w:rPr>
+          <w:rFonts w:ascii="Courier New" w:hAnsi="Courier New" w:cs="Courier New"/>
+          <w:sz w:val="24"/>
+          <w:szCs w:val="24"/>
+        </w:rPr>
+        <w:t>width * height</w:t>
+      </w:r>
+      <w:r>
+        <w:rPr>
+          <w:rFonts w:ascii="Courier New" w:hAnsi="Courier New" w:cs="Courier New"/>
+          <w:sz w:val="24"/>
+          <w:szCs w:val="24"/>
+        </w:rPr>
+        <w:t>;</w:t>
       </w:r>
       <w:r>
         <w:rPr>
@@ -1458,9 +1799,8 @@
           <w:sz w:val="24"/>
           <w:szCs w:val="24"/>
         </w:rPr>
-        <w:t>…</w:t>
-      </w:r>
-      <w:proofErr w:type="spellStart"/>
+        <w:t>…P</w:t>
+      </w:r>
       <w:r>
         <w:rPr>
           <w:rFonts w:ascii="Times New Roman" w:hAnsi="Times New Roman" w:cs="Times New Roman"/>
@@ -1468,8 +1808,49 @@
           <w:iCs/>
           <w:sz w:val="24"/>
           <w:szCs w:val="24"/>
-        </w:rPr>
-        <w:t>P</w:t>
+          <w:vertAlign w:val="subscript"/>
+        </w:rPr>
+        <w:t>n</w:t>
+      </w:r>
+      <w:r>
+        <w:rPr>
+          <w:rFonts w:ascii="Times New Roman" w:hAnsi="Times New Roman" w:cs="Times New Roman"/>
+          <w:sz w:val="24"/>
+          <w:szCs w:val="24"/>
+        </w:rPr>
+        <w:t>,</w:t>
+      </w:r>
+      <w:r>
+        <w:rPr>
+          <w:rFonts w:ascii="Times New Roman" w:hAnsi="Times New Roman" w:cs="Times New Roman"/>
+          <w:sz w:val="24"/>
+          <w:szCs w:val="24"/>
+        </w:rPr>
+        <w:t xml:space="preserve"> as well as </w:t>
+      </w:r>
+      <w:r>
+        <w:rPr>
+          <w:rFonts w:ascii="Times New Roman" w:hAnsi="Times New Roman" w:cs="Times New Roman"/>
+          <w:sz w:val="24"/>
+          <w:szCs w:val="24"/>
+        </w:rPr>
+        <w:t xml:space="preserve">a fixed set of named </w:t>
+      </w:r>
+      <w:r>
+        <w:rPr>
+          <w:rFonts w:ascii="Times New Roman" w:hAnsi="Times New Roman" w:cs="Times New Roman"/>
+          <w:sz w:val="24"/>
+          <w:szCs w:val="24"/>
+        </w:rPr>
+        <w:t>tuples</w:t>
+      </w:r>
+      <w:r>
+        <w:rPr>
+          <w:rFonts w:ascii="Times New Roman" w:hAnsi="Times New Roman" w:cs="Times New Roman"/>
+          <w:sz w:val="24"/>
+          <w:szCs w:val="24"/>
+        </w:rPr>
+        <w:t xml:space="preserve"> </w:t>
       </w:r>
       <w:r>
         <w:rPr>
@@ -1478,50 +1859,8 @@
           <w:iCs/>
           <w:sz w:val="24"/>
           <w:szCs w:val="24"/>
-          <w:vertAlign w:val="subscript"/>
-        </w:rPr>
-        <w:t>n</w:t>
-      </w:r>
-      <w:proofErr w:type="spellEnd"/>
-      <w:r>
-        <w:rPr>
-          <w:rFonts w:ascii="Times New Roman" w:hAnsi="Times New Roman" w:cs="Times New Roman"/>
-          <w:sz w:val="24"/>
-          <w:szCs w:val="24"/>
-        </w:rPr>
-        <w:t>,</w:t>
-      </w:r>
-      <w:r>
-        <w:rPr>
-          <w:rFonts w:ascii="Times New Roman" w:hAnsi="Times New Roman" w:cs="Times New Roman"/>
-          <w:sz w:val="24"/>
-          <w:szCs w:val="24"/>
-        </w:rPr>
-        <w:t xml:space="preserve"> as well as </w:t>
-      </w:r>
-      <w:r>
-        <w:rPr>
-          <w:rFonts w:ascii="Times New Roman" w:hAnsi="Times New Roman" w:cs="Times New Roman"/>
-          <w:sz w:val="24"/>
-          <w:szCs w:val="24"/>
-        </w:rPr>
-        <w:t xml:space="preserve">a fixed set of named </w:t>
-      </w:r>
-      <w:r>
-        <w:rPr>
-          <w:rFonts w:ascii="Times New Roman" w:hAnsi="Times New Roman" w:cs="Times New Roman"/>
-          <w:sz w:val="24"/>
-          <w:szCs w:val="24"/>
-        </w:rPr>
-        <w:t>tuples</w:t>
-      </w:r>
-      <w:r>
-        <w:rPr>
-          <w:rFonts w:ascii="Times New Roman" w:hAnsi="Times New Roman" w:cs="Times New Roman"/>
-          <w:sz w:val="24"/>
-          <w:szCs w:val="24"/>
-        </w:rPr>
-        <w:t xml:space="preserve"> </w:t>
+        </w:rPr>
+        <w:t>V</w:t>
       </w:r>
       <w:r>
         <w:rPr>
@@ -1530,8 +1869,9 @@
           <w:iCs/>
           <w:sz w:val="24"/>
           <w:szCs w:val="24"/>
-        </w:rPr>
-        <w:t>V</w:t>
+          <w:vertAlign w:val="subscript"/>
+        </w:rPr>
+        <w:t>1</w:t>
       </w:r>
       <w:r>
         <w:rPr>
@@ -1540,9 +1880,8 @@
           <w:iCs/>
           <w:sz w:val="24"/>
           <w:szCs w:val="24"/>
-          <w:vertAlign w:val="subscript"/>
-        </w:rPr>
-        <w:t>1</w:t>
+        </w:rPr>
+        <w:t xml:space="preserve"> …V</w:t>
       </w:r>
       <w:r>
         <w:rPr>
@@ -1551,10 +1890,257 @@
           <w:iCs/>
           <w:sz w:val="24"/>
           <w:szCs w:val="24"/>
-        </w:rPr>
-        <w:t xml:space="preserve"> …</w:t>
-      </w:r>
-      <w:proofErr w:type="spellStart"/>
+          <w:vertAlign w:val="subscript"/>
+        </w:rPr>
+        <w:t>n</w:t>
+      </w:r>
+      <w:r>
+        <w:rPr>
+          <w:rFonts w:ascii="Times New Roman" w:hAnsi="Times New Roman" w:cs="Times New Roman"/>
+          <w:sz w:val="24"/>
+          <w:szCs w:val="24"/>
+        </w:rPr>
+        <w:t xml:space="preserve"> </w:t>
+      </w:r>
+      <w:r>
+        <w:rPr>
+          <w:rFonts w:ascii="Times New Roman" w:hAnsi="Times New Roman" w:cs="Times New Roman"/>
+          <w:sz w:val="24"/>
+          <w:szCs w:val="24"/>
+        </w:rPr>
+        <w:t>containing values corresponding to each property</w:t>
+      </w:r>
+      <w:r>
+        <w:rPr>
+          <w:rFonts w:ascii="Times New Roman" w:hAnsi="Times New Roman" w:cs="Times New Roman"/>
+          <w:sz w:val="24"/>
+          <w:szCs w:val="24"/>
+        </w:rPr>
+        <w:t>.</w:t>
+      </w:r>
+      <w:r>
+        <w:rPr>
+          <w:rFonts w:ascii="Times New Roman" w:hAnsi="Times New Roman" w:cs="Times New Roman"/>
+          <w:sz w:val="24"/>
+          <w:szCs w:val="24"/>
+        </w:rPr>
+        <w:t xml:space="preserve"> The format for an enumeration is </w:t>
+      </w:r>
+      <w:r>
+        <w:rPr>
+          <w:rFonts w:ascii="Times New Roman" w:hAnsi="Times New Roman" w:cs="Times New Roman"/>
+          <w:sz w:val="24"/>
+          <w:szCs w:val="24"/>
+        </w:rPr>
+        <w:t>given below.</w:t>
+      </w:r>
+      <w:r>
+        <w:rPr>
+          <w:rFonts w:ascii="Times New Roman" w:hAnsi="Times New Roman" w:cs="Times New Roman"/>
+          <w:sz w:val="24"/>
+          <w:szCs w:val="24"/>
+        </w:rPr>
+        <w:br/>
+      </w:r>
+      <w:r>
+        <w:rPr>
+          <w:rFonts w:ascii="Times New Roman" w:hAnsi="Times New Roman" w:cs="Times New Roman"/>
+          <w:sz w:val="24"/>
+          <w:szCs w:val="24"/>
+        </w:rPr>
+        <w:br/>
+      </w:r>
+      <w:r>
+        <w:rPr>
+          <w:rFonts w:ascii="Courier New" w:hAnsi="Courier New" w:cs="Courier New"/>
+          <w:sz w:val="24"/>
+          <w:szCs w:val="24"/>
+        </w:rPr>
+        <w:t>enum enum_name {</w:t>
+      </w:r>
+      <w:r>
+        <w:rPr>
+          <w:rFonts w:ascii="Courier New" w:hAnsi="Courier New" w:cs="Courier New"/>
+          <w:sz w:val="24"/>
+          <w:szCs w:val="24"/>
+        </w:rPr>
+        <w:br/>
+        <w:t xml:space="preserve">    property property</w:t>
+      </w:r>
+      <w:r>
+        <w:rPr>
+          <w:rFonts w:ascii="Courier New" w:hAnsi="Courier New" w:cs="Courier New"/>
+          <w:sz w:val="24"/>
+          <w:szCs w:val="24"/>
+        </w:rPr>
+        <w:t>_name</w:t>
+      </w:r>
+      <w:r>
+        <w:rPr>
+          <w:rFonts w:ascii="Courier New" w:hAnsi="Courier New" w:cs="Courier New"/>
+          <w:sz w:val="24"/>
+          <w:szCs w:val="24"/>
+        </w:rPr>
+        <w:t>1 : &lt;uexp&gt;;</w:t>
+      </w:r>
+      <w:r>
+        <w:rPr>
+          <w:rFonts w:ascii="Courier New" w:hAnsi="Courier New" w:cs="Courier New"/>
+          <w:sz w:val="24"/>
+          <w:szCs w:val="24"/>
+        </w:rPr>
+        <w:br/>
+        <w:t xml:space="preserve">    property property</w:t>
+      </w:r>
+      <w:r>
+        <w:rPr>
+          <w:rFonts w:ascii="Courier New" w:hAnsi="Courier New" w:cs="Courier New"/>
+          <w:sz w:val="24"/>
+          <w:szCs w:val="24"/>
+        </w:rPr>
+        <w:t>_name</w:t>
+      </w:r>
+      <w:r>
+        <w:rPr>
+          <w:rFonts w:ascii="Courier New" w:hAnsi="Courier New" w:cs="Courier New"/>
+          <w:sz w:val="24"/>
+          <w:szCs w:val="24"/>
+        </w:rPr>
+        <w:t>2 : &lt;uexp&gt;;</w:t>
+      </w:r>
+      <w:r>
+        <w:rPr>
+          <w:rFonts w:ascii="Courier New" w:hAnsi="Courier New" w:cs="Courier New"/>
+          <w:sz w:val="24"/>
+          <w:szCs w:val="24"/>
+        </w:rPr>
+        <w:br/>
+        <w:t xml:space="preserve">    …</w:t>
+      </w:r>
+      <w:r>
+        <w:rPr>
+          <w:rFonts w:ascii="Courier New" w:hAnsi="Courier New" w:cs="Courier New"/>
+          <w:sz w:val="24"/>
+          <w:szCs w:val="24"/>
+        </w:rPr>
+        <w:br/>
+      </w:r>
+      <w:r>
+        <w:rPr>
+          <w:rFonts w:ascii="Courier New" w:hAnsi="Courier New" w:cs="Courier New"/>
+          <w:sz w:val="24"/>
+          <w:szCs w:val="24"/>
+        </w:rPr>
+        <w:br/>
+        <w:t xml:space="preserve">    value value</w:t>
+      </w:r>
+      <w:r>
+        <w:rPr>
+          <w:rFonts w:ascii="Courier New" w:hAnsi="Courier New" w:cs="Courier New"/>
+          <w:sz w:val="24"/>
+          <w:szCs w:val="24"/>
+        </w:rPr>
+        <w:t>_name</w:t>
+      </w:r>
+      <w:r>
+        <w:rPr>
+          <w:rFonts w:ascii="Courier New" w:hAnsi="Courier New" w:cs="Courier New"/>
+          <w:sz w:val="24"/>
+          <w:szCs w:val="24"/>
+        </w:rPr>
+        <w:t>1(&lt;num&gt; &lt;uexp&gt;, &lt;num&gt; &lt;uexp&gt;, …);</w:t>
+      </w:r>
+      <w:r>
+        <w:rPr>
+          <w:rFonts w:ascii="Courier New" w:hAnsi="Courier New" w:cs="Courier New"/>
+          <w:sz w:val="24"/>
+          <w:szCs w:val="24"/>
+        </w:rPr>
+        <w:br/>
+        <w:t xml:space="preserve">    value value</w:t>
+      </w:r>
+      <w:r>
+        <w:rPr>
+          <w:rFonts w:ascii="Courier New" w:hAnsi="Courier New" w:cs="Courier New"/>
+          <w:sz w:val="24"/>
+          <w:szCs w:val="24"/>
+        </w:rPr>
+        <w:t>_name</w:t>
+      </w:r>
+      <w:r>
+        <w:rPr>
+          <w:rFonts w:ascii="Courier New" w:hAnsi="Courier New" w:cs="Courier New"/>
+          <w:sz w:val="24"/>
+          <w:szCs w:val="24"/>
+        </w:rPr>
+        <w:t>2(&lt;num&gt; &lt;uexp&gt;, &lt;num&gt; &lt;uexp&gt;, …);</w:t>
+      </w:r>
+      <w:r>
+        <w:rPr>
+          <w:rFonts w:ascii="Courier New" w:hAnsi="Courier New" w:cs="Courier New"/>
+          <w:sz w:val="24"/>
+          <w:szCs w:val="24"/>
+        </w:rPr>
+        <w:br/>
+        <w:t xml:space="preserve">    …</w:t>
+      </w:r>
+      <w:r>
+        <w:rPr>
+          <w:rFonts w:ascii="Courier New" w:hAnsi="Courier New" w:cs="Courier New"/>
+          <w:sz w:val="24"/>
+          <w:szCs w:val="24"/>
+        </w:rPr>
+        <w:br/>
+        <w:t>}</w:t>
+      </w:r>
+      <w:r>
+        <w:rPr>
+          <w:rFonts w:ascii="Times New Roman" w:hAnsi="Times New Roman" w:cs="Times New Roman"/>
+          <w:sz w:val="24"/>
+          <w:szCs w:val="24"/>
+        </w:rPr>
+        <w:br/>
+      </w:r>
+      <w:r>
+        <w:rPr>
+          <w:rFonts w:ascii="Times New Roman" w:hAnsi="Times New Roman" w:cs="Times New Roman"/>
+          <w:sz w:val="24"/>
+          <w:szCs w:val="24"/>
+        </w:rPr>
+        <w:br/>
+      </w:r>
+      <w:r>
+        <w:rPr>
+          <w:rFonts w:ascii="Courier New" w:hAnsi="Courier New" w:cs="Courier New"/>
+          <w:sz w:val="24"/>
+          <w:szCs w:val="24"/>
+        </w:rPr>
+        <w:t>&lt;uexp&gt;</w:t>
+      </w:r>
+      <w:r>
+        <w:rPr>
+          <w:rFonts w:ascii="Times New Roman" w:hAnsi="Times New Roman" w:cs="Times New Roman"/>
+          <w:sz w:val="24"/>
+          <w:szCs w:val="24"/>
+        </w:rPr>
+        <w:t xml:space="preserve"> are unit expressions, and </w:t>
+      </w:r>
+      <w:r>
+        <w:rPr>
+          <w:rFonts w:ascii="Courier New" w:hAnsi="Courier New" w:cs="Courier New"/>
+          <w:sz w:val="24"/>
+          <w:szCs w:val="24"/>
+        </w:rPr>
+        <w:t>&lt;num&gt;</w:t>
+      </w:r>
+      <w:r>
+        <w:rPr>
+          <w:rFonts w:ascii="Times New Roman" w:hAnsi="Times New Roman" w:cs="Times New Roman"/>
+          <w:sz w:val="24"/>
+          <w:szCs w:val="24"/>
+        </w:rPr>
+        <w:t xml:space="preserve"> are floating-point numbers. Each value </w:t>
+      </w:r>
       <w:r>
         <w:rPr>
           <w:rFonts w:ascii="Times New Roman" w:hAnsi="Times New Roman" w:cs="Times New Roman"/>
@@ -1572,429 +2158,9 @@
           <w:iCs/>
           <w:sz w:val="24"/>
           <w:szCs w:val="24"/>
-          <w:vertAlign w:val="subscript"/>
-        </w:rPr>
-        <w:t>n</w:t>
-      </w:r>
-      <w:proofErr w:type="spellEnd"/>
-      <w:r>
-        <w:rPr>
-          <w:rFonts w:ascii="Times New Roman" w:hAnsi="Times New Roman" w:cs="Times New Roman"/>
-          <w:sz w:val="24"/>
-          <w:szCs w:val="24"/>
-        </w:rPr>
-        <w:t xml:space="preserve"> </w:t>
-      </w:r>
-      <w:r>
-        <w:rPr>
-          <w:rFonts w:ascii="Times New Roman" w:hAnsi="Times New Roman" w:cs="Times New Roman"/>
-          <w:sz w:val="24"/>
-          <w:szCs w:val="24"/>
-        </w:rPr>
-        <w:t>containing values corresponding to each property</w:t>
-      </w:r>
-      <w:r>
-        <w:rPr>
-          <w:rFonts w:ascii="Times New Roman" w:hAnsi="Times New Roman" w:cs="Times New Roman"/>
-          <w:sz w:val="24"/>
-          <w:szCs w:val="24"/>
-        </w:rPr>
-        <w:t>.</w:t>
-      </w:r>
-      <w:r>
-        <w:rPr>
-          <w:rFonts w:ascii="Times New Roman" w:hAnsi="Times New Roman" w:cs="Times New Roman"/>
-          <w:sz w:val="24"/>
-          <w:szCs w:val="24"/>
-        </w:rPr>
-        <w:t xml:space="preserve"> The format for an enumeration is </w:t>
-      </w:r>
-      <w:r>
-        <w:rPr>
-          <w:rFonts w:ascii="Times New Roman" w:hAnsi="Times New Roman" w:cs="Times New Roman"/>
-          <w:sz w:val="24"/>
-          <w:szCs w:val="24"/>
-        </w:rPr>
-        <w:t>given below.</w:t>
-      </w:r>
-      <w:r>
-        <w:rPr>
-          <w:rFonts w:ascii="Times New Roman" w:hAnsi="Times New Roman" w:cs="Times New Roman"/>
-          <w:sz w:val="24"/>
-          <w:szCs w:val="24"/>
-        </w:rPr>
-        <w:br/>
-      </w:r>
-      <w:r>
-        <w:rPr>
-          <w:rFonts w:ascii="Times New Roman" w:hAnsi="Times New Roman" w:cs="Times New Roman"/>
-          <w:sz w:val="24"/>
-          <w:szCs w:val="24"/>
-        </w:rPr>
-        <w:br/>
-      </w:r>
-      <w:proofErr w:type="spellStart"/>
-      <w:r>
-        <w:rPr>
-          <w:rFonts w:ascii="Courier New" w:hAnsi="Courier New" w:cs="Courier New"/>
-          <w:sz w:val="24"/>
-          <w:szCs w:val="24"/>
-        </w:rPr>
-        <w:t>enum</w:t>
-      </w:r>
-      <w:proofErr w:type="spellEnd"/>
-      <w:r>
-        <w:rPr>
-          <w:rFonts w:ascii="Courier New" w:hAnsi="Courier New" w:cs="Courier New"/>
-          <w:sz w:val="24"/>
-          <w:szCs w:val="24"/>
-        </w:rPr>
-        <w:t xml:space="preserve"> </w:t>
-      </w:r>
-      <w:proofErr w:type="spellStart"/>
-      <w:r>
-        <w:rPr>
-          <w:rFonts w:ascii="Courier New" w:hAnsi="Courier New" w:cs="Courier New"/>
-          <w:sz w:val="24"/>
-          <w:szCs w:val="24"/>
-        </w:rPr>
-        <w:t>enum_name</w:t>
-      </w:r>
-      <w:proofErr w:type="spellEnd"/>
-      <w:r>
-        <w:rPr>
-          <w:rFonts w:ascii="Courier New" w:hAnsi="Courier New" w:cs="Courier New"/>
-          <w:sz w:val="24"/>
-          <w:szCs w:val="24"/>
-        </w:rPr>
-        <w:t xml:space="preserve"> {</w:t>
-      </w:r>
-      <w:r>
-        <w:rPr>
-          <w:rFonts w:ascii="Courier New" w:hAnsi="Courier New" w:cs="Courier New"/>
-          <w:sz w:val="24"/>
-          <w:szCs w:val="24"/>
-        </w:rPr>
-        <w:br/>
-        <w:t xml:space="preserve">    property property</w:t>
-      </w:r>
-      <w:r>
-        <w:rPr>
-          <w:rFonts w:ascii="Courier New" w:hAnsi="Courier New" w:cs="Courier New"/>
-          <w:sz w:val="24"/>
-          <w:szCs w:val="24"/>
-        </w:rPr>
-        <w:t>_name</w:t>
-      </w:r>
-      <w:r>
-        <w:rPr>
-          <w:rFonts w:ascii="Courier New" w:hAnsi="Courier New" w:cs="Courier New"/>
-          <w:sz w:val="24"/>
-          <w:szCs w:val="24"/>
-        </w:rPr>
-        <w:t>1 : &lt;</w:t>
-      </w:r>
-      <w:proofErr w:type="spellStart"/>
-      <w:r>
-        <w:rPr>
-          <w:rFonts w:ascii="Courier New" w:hAnsi="Courier New" w:cs="Courier New"/>
-          <w:sz w:val="24"/>
-          <w:szCs w:val="24"/>
-        </w:rPr>
-        <w:t>uexp</w:t>
-      </w:r>
-      <w:proofErr w:type="spellEnd"/>
-      <w:r>
-        <w:rPr>
-          <w:rFonts w:ascii="Courier New" w:hAnsi="Courier New" w:cs="Courier New"/>
-          <w:sz w:val="24"/>
-          <w:szCs w:val="24"/>
-        </w:rPr>
-        <w:t>&gt;;</w:t>
-      </w:r>
-      <w:r>
-        <w:rPr>
-          <w:rFonts w:ascii="Courier New" w:hAnsi="Courier New" w:cs="Courier New"/>
-          <w:sz w:val="24"/>
-          <w:szCs w:val="24"/>
-        </w:rPr>
-        <w:br/>
-        <w:t xml:space="preserve">    property property</w:t>
-      </w:r>
-      <w:r>
-        <w:rPr>
-          <w:rFonts w:ascii="Courier New" w:hAnsi="Courier New" w:cs="Courier New"/>
-          <w:sz w:val="24"/>
-          <w:szCs w:val="24"/>
-        </w:rPr>
-        <w:t>_name</w:t>
-      </w:r>
-      <w:r>
-        <w:rPr>
-          <w:rFonts w:ascii="Courier New" w:hAnsi="Courier New" w:cs="Courier New"/>
-          <w:sz w:val="24"/>
-          <w:szCs w:val="24"/>
-        </w:rPr>
-        <w:t>2 : &lt;</w:t>
-      </w:r>
-      <w:proofErr w:type="spellStart"/>
-      <w:r>
-        <w:rPr>
-          <w:rFonts w:ascii="Courier New" w:hAnsi="Courier New" w:cs="Courier New"/>
-          <w:sz w:val="24"/>
-          <w:szCs w:val="24"/>
-        </w:rPr>
-        <w:t>uexp</w:t>
-      </w:r>
-      <w:proofErr w:type="spellEnd"/>
-      <w:r>
-        <w:rPr>
-          <w:rFonts w:ascii="Courier New" w:hAnsi="Courier New" w:cs="Courier New"/>
-          <w:sz w:val="24"/>
-          <w:szCs w:val="24"/>
-        </w:rPr>
-        <w:t>&gt;;</w:t>
-      </w:r>
-      <w:r>
-        <w:rPr>
-          <w:rFonts w:ascii="Courier New" w:hAnsi="Courier New" w:cs="Courier New"/>
-          <w:sz w:val="24"/>
-          <w:szCs w:val="24"/>
-        </w:rPr>
-        <w:br/>
-        <w:t xml:space="preserve">    …</w:t>
-      </w:r>
-      <w:r>
-        <w:rPr>
-          <w:rFonts w:ascii="Courier New" w:hAnsi="Courier New" w:cs="Courier New"/>
-          <w:sz w:val="24"/>
-          <w:szCs w:val="24"/>
-        </w:rPr>
-        <w:br/>
-      </w:r>
-      <w:r>
-        <w:rPr>
-          <w:rFonts w:ascii="Courier New" w:hAnsi="Courier New" w:cs="Courier New"/>
-          <w:sz w:val="24"/>
-          <w:szCs w:val="24"/>
-        </w:rPr>
-        <w:br/>
-        <w:t xml:space="preserve">    value value</w:t>
-      </w:r>
-      <w:r>
-        <w:rPr>
-          <w:rFonts w:ascii="Courier New" w:hAnsi="Courier New" w:cs="Courier New"/>
-          <w:sz w:val="24"/>
-          <w:szCs w:val="24"/>
-        </w:rPr>
-        <w:t>_name</w:t>
-      </w:r>
-      <w:r>
-        <w:rPr>
-          <w:rFonts w:ascii="Courier New" w:hAnsi="Courier New" w:cs="Courier New"/>
-          <w:sz w:val="24"/>
-          <w:szCs w:val="24"/>
-        </w:rPr>
-        <w:t>1(&lt;num&gt; &lt;</w:t>
-      </w:r>
-      <w:proofErr w:type="spellStart"/>
-      <w:r>
-        <w:rPr>
-          <w:rFonts w:ascii="Courier New" w:hAnsi="Courier New" w:cs="Courier New"/>
-          <w:sz w:val="24"/>
-          <w:szCs w:val="24"/>
-        </w:rPr>
-        <w:t>uexp</w:t>
-      </w:r>
-      <w:proofErr w:type="spellEnd"/>
-      <w:r>
-        <w:rPr>
-          <w:rFonts w:ascii="Courier New" w:hAnsi="Courier New" w:cs="Courier New"/>
-          <w:sz w:val="24"/>
-          <w:szCs w:val="24"/>
-        </w:rPr>
-        <w:t>&gt;, &lt;num&gt; &lt;</w:t>
-      </w:r>
-      <w:proofErr w:type="spellStart"/>
-      <w:r>
-        <w:rPr>
-          <w:rFonts w:ascii="Courier New" w:hAnsi="Courier New" w:cs="Courier New"/>
-          <w:sz w:val="24"/>
-          <w:szCs w:val="24"/>
-        </w:rPr>
-        <w:t>uexp</w:t>
-      </w:r>
-      <w:proofErr w:type="spellEnd"/>
-      <w:r>
-        <w:rPr>
-          <w:rFonts w:ascii="Courier New" w:hAnsi="Courier New" w:cs="Courier New"/>
-          <w:sz w:val="24"/>
-          <w:szCs w:val="24"/>
-        </w:rPr>
-        <w:t>&gt;, …);</w:t>
-      </w:r>
-      <w:r>
-        <w:rPr>
-          <w:rFonts w:ascii="Courier New" w:hAnsi="Courier New" w:cs="Courier New"/>
-          <w:sz w:val="24"/>
-          <w:szCs w:val="24"/>
-        </w:rPr>
-        <w:br/>
-        <w:t xml:space="preserve">    </w:t>
-      </w:r>
-      <w:r>
-        <w:rPr>
-          <w:rFonts w:ascii="Courier New" w:hAnsi="Courier New" w:cs="Courier New"/>
-          <w:sz w:val="24"/>
-          <w:szCs w:val="24"/>
-        </w:rPr>
-        <w:t>value value</w:t>
-      </w:r>
-      <w:r>
-        <w:rPr>
-          <w:rFonts w:ascii="Courier New" w:hAnsi="Courier New" w:cs="Courier New"/>
-          <w:sz w:val="24"/>
-          <w:szCs w:val="24"/>
-        </w:rPr>
-        <w:t>_name</w:t>
-      </w:r>
-      <w:r>
-        <w:rPr>
-          <w:rFonts w:ascii="Courier New" w:hAnsi="Courier New" w:cs="Courier New"/>
-          <w:sz w:val="24"/>
-          <w:szCs w:val="24"/>
-        </w:rPr>
-        <w:t>2</w:t>
-      </w:r>
-      <w:r>
-        <w:rPr>
-          <w:rFonts w:ascii="Courier New" w:hAnsi="Courier New" w:cs="Courier New"/>
-          <w:sz w:val="24"/>
-          <w:szCs w:val="24"/>
-        </w:rPr>
-        <w:t>(&lt;num&gt; &lt;</w:t>
-      </w:r>
-      <w:proofErr w:type="spellStart"/>
-      <w:r>
-        <w:rPr>
-          <w:rFonts w:ascii="Courier New" w:hAnsi="Courier New" w:cs="Courier New"/>
-          <w:sz w:val="24"/>
-          <w:szCs w:val="24"/>
-        </w:rPr>
-        <w:t>uexp</w:t>
-      </w:r>
-      <w:proofErr w:type="spellEnd"/>
-      <w:r>
-        <w:rPr>
-          <w:rFonts w:ascii="Courier New" w:hAnsi="Courier New" w:cs="Courier New"/>
-          <w:sz w:val="24"/>
-          <w:szCs w:val="24"/>
-        </w:rPr>
-        <w:t>&gt;, &lt;num&gt; &lt;</w:t>
-      </w:r>
-      <w:proofErr w:type="spellStart"/>
-      <w:r>
-        <w:rPr>
-          <w:rFonts w:ascii="Courier New" w:hAnsi="Courier New" w:cs="Courier New"/>
-          <w:sz w:val="24"/>
-          <w:szCs w:val="24"/>
-        </w:rPr>
-        <w:t>uexp</w:t>
-      </w:r>
-      <w:proofErr w:type="spellEnd"/>
-      <w:r>
-        <w:rPr>
-          <w:rFonts w:ascii="Courier New" w:hAnsi="Courier New" w:cs="Courier New"/>
-          <w:sz w:val="24"/>
-          <w:szCs w:val="24"/>
-        </w:rPr>
-        <w:t>&gt;, …);</w:t>
-      </w:r>
-      <w:r>
-        <w:rPr>
-          <w:rFonts w:ascii="Courier New" w:hAnsi="Courier New" w:cs="Courier New"/>
-          <w:sz w:val="24"/>
-          <w:szCs w:val="24"/>
-        </w:rPr>
-        <w:br/>
-        <w:t xml:space="preserve">    …</w:t>
-      </w:r>
-      <w:r>
-        <w:rPr>
-          <w:rFonts w:ascii="Courier New" w:hAnsi="Courier New" w:cs="Courier New"/>
-          <w:sz w:val="24"/>
-          <w:szCs w:val="24"/>
-        </w:rPr>
-        <w:br/>
-        <w:t>}</w:t>
-      </w:r>
-      <w:r>
-        <w:rPr>
-          <w:rFonts w:ascii="Times New Roman" w:hAnsi="Times New Roman" w:cs="Times New Roman"/>
-          <w:sz w:val="24"/>
-          <w:szCs w:val="24"/>
-        </w:rPr>
-        <w:br/>
-      </w:r>
-      <w:r>
-        <w:rPr>
-          <w:rFonts w:ascii="Times New Roman" w:hAnsi="Times New Roman" w:cs="Times New Roman"/>
-          <w:sz w:val="24"/>
-          <w:szCs w:val="24"/>
-        </w:rPr>
-        <w:br/>
-      </w:r>
-      <w:r>
-        <w:rPr>
-          <w:rFonts w:ascii="Courier New" w:hAnsi="Courier New" w:cs="Courier New"/>
-          <w:sz w:val="24"/>
-          <w:szCs w:val="24"/>
-        </w:rPr>
-        <w:t>&lt;</w:t>
-      </w:r>
-      <w:proofErr w:type="spellStart"/>
-      <w:r>
-        <w:rPr>
-          <w:rFonts w:ascii="Courier New" w:hAnsi="Courier New" w:cs="Courier New"/>
-          <w:sz w:val="24"/>
-          <w:szCs w:val="24"/>
-        </w:rPr>
-        <w:t>uexp</w:t>
-      </w:r>
-      <w:proofErr w:type="spellEnd"/>
-      <w:r>
-        <w:rPr>
-          <w:rFonts w:ascii="Courier New" w:hAnsi="Courier New" w:cs="Courier New"/>
-          <w:sz w:val="24"/>
-          <w:szCs w:val="24"/>
-        </w:rPr>
-        <w:t>&gt;</w:t>
-      </w:r>
-      <w:r>
-        <w:rPr>
-          <w:rFonts w:ascii="Times New Roman" w:hAnsi="Times New Roman" w:cs="Times New Roman"/>
-          <w:sz w:val="24"/>
-          <w:szCs w:val="24"/>
-        </w:rPr>
-        <w:t xml:space="preserve"> are unit expressions, and </w:t>
-      </w:r>
-      <w:r>
-        <w:rPr>
-          <w:rFonts w:ascii="Courier New" w:hAnsi="Courier New" w:cs="Courier New"/>
-          <w:sz w:val="24"/>
-          <w:szCs w:val="24"/>
-        </w:rPr>
-        <w:t>&lt;num&gt;</w:t>
-      </w:r>
-      <w:r>
-        <w:rPr>
-          <w:rFonts w:ascii="Times New Roman" w:hAnsi="Times New Roman" w:cs="Times New Roman"/>
-          <w:sz w:val="24"/>
-          <w:szCs w:val="24"/>
-        </w:rPr>
-        <w:t xml:space="preserve"> are floating-point numbers. Each value </w:t>
-      </w:r>
-      <w:proofErr w:type="spellStart"/>
+        </w:rPr>
+        <w:softHyphen/>
+      </w:r>
       <w:r>
         <w:rPr>
           <w:rFonts w:ascii="Times New Roman" w:hAnsi="Times New Roman" w:cs="Times New Roman"/>
@@ -2003,7 +2169,7 @@
           <w:sz w:val="24"/>
           <w:szCs w:val="24"/>
         </w:rPr>
-        <w:t>V</w:t>
+        <w:softHyphen/>
       </w:r>
       <w:r>
         <w:rPr>
@@ -2012,8 +2178,17 @@
           <w:iCs/>
           <w:sz w:val="24"/>
           <w:szCs w:val="24"/>
-        </w:rPr>
-        <w:softHyphen/>
+          <w:vertAlign w:val="subscript"/>
+        </w:rPr>
+        <w:t>x</w:t>
+      </w:r>
+      <w:r>
+        <w:rPr>
+          <w:rFonts w:ascii="Times New Roman" w:hAnsi="Times New Roman" w:cs="Times New Roman"/>
+          <w:sz w:val="24"/>
+          <w:szCs w:val="24"/>
+        </w:rPr>
+        <w:t xml:space="preserve"> must have </w:t>
       </w:r>
       <w:r>
         <w:rPr>
@@ -2023,7 +2198,65 @@
           <w:sz w:val="24"/>
           <w:szCs w:val="24"/>
         </w:rPr>
-        <w:softHyphen/>
+        <w:t>n</w:t>
+      </w:r>
+      <w:r>
+        <w:rPr>
+          <w:rFonts w:ascii="Times New Roman" w:hAnsi="Times New Roman" w:cs="Times New Roman"/>
+          <w:sz w:val="24"/>
+          <w:szCs w:val="24"/>
+        </w:rPr>
+        <w:t xml:space="preserve"> comma-separated values, with V</w:t>
+      </w:r>
+      <w:r>
+        <w:rPr>
+          <w:rFonts w:ascii="Times New Roman" w:hAnsi="Times New Roman" w:cs="Times New Roman"/>
+          <w:sz w:val="24"/>
+          <w:szCs w:val="24"/>
+          <w:vertAlign w:val="subscript"/>
+        </w:rPr>
+        <w:t>x,y</w:t>
+      </w:r>
+      <w:r>
+        <w:rPr>
+          <w:rFonts w:ascii="Times New Roman" w:hAnsi="Times New Roman" w:cs="Times New Roman"/>
+          <w:sz w:val="24"/>
+          <w:szCs w:val="24"/>
+        </w:rPr>
+        <w:t xml:space="preserve"> corresponding to the value of P</w:t>
+      </w:r>
+      <w:r>
+        <w:rPr>
+          <w:rFonts w:ascii="Times New Roman" w:hAnsi="Times New Roman" w:cs="Times New Roman"/>
+          <w:sz w:val="24"/>
+          <w:szCs w:val="24"/>
+          <w:vertAlign w:val="subscript"/>
+        </w:rPr>
+        <w:t>y</w:t>
+      </w:r>
+      <w:r>
+        <w:rPr>
+          <w:rFonts w:ascii="Times New Roman" w:hAnsi="Times New Roman" w:cs="Times New Roman"/>
+          <w:sz w:val="24"/>
+          <w:szCs w:val="24"/>
+        </w:rPr>
+        <w:t>.</w:t>
+      </w:r>
+      <w:r>
+        <w:rPr>
+          <w:rFonts w:ascii="Times New Roman" w:hAnsi="Times New Roman" w:cs="Times New Roman"/>
+          <w:sz w:val="24"/>
+          <w:szCs w:val="24"/>
+        </w:rPr>
+        <w:br/>
+      </w:r>
+      <w:r>
+        <w:rPr>
+          <w:rFonts w:ascii="Times New Roman" w:hAnsi="Times New Roman" w:cs="Times New Roman"/>
+          <w:sz w:val="24"/>
+          <w:szCs w:val="24"/>
+        </w:rPr>
+        <w:br/>
       </w:r>
       <w:r>
         <w:rPr>
@@ -2032,99 +2265,180 @@
           <w:iCs/>
           <w:sz w:val="24"/>
           <w:szCs w:val="24"/>
-          <w:vertAlign w:val="subscript"/>
-        </w:rPr>
-        <w:t>x</w:t>
-      </w:r>
-      <w:proofErr w:type="spellEnd"/>
-      <w:r>
-        <w:rPr>
-          <w:rFonts w:ascii="Times New Roman" w:hAnsi="Times New Roman" w:cs="Times New Roman"/>
-          <w:sz w:val="24"/>
-          <w:szCs w:val="24"/>
-        </w:rPr>
-        <w:t xml:space="preserve"> must </w:t>
-      </w:r>
-      <w:r>
-        <w:rPr>
-          <w:rFonts w:ascii="Times New Roman" w:hAnsi="Times New Roman" w:cs="Times New Roman"/>
-          <w:sz w:val="24"/>
-          <w:szCs w:val="24"/>
-        </w:rPr>
-        <w:lastRenderedPageBreak/>
-        <w:t xml:space="preserve">have </w:t>
-      </w:r>
-      <w:r>
-        <w:rPr>
-          <w:rFonts w:ascii="Times New Roman" w:hAnsi="Times New Roman" w:cs="Times New Roman"/>
-          <w:i/>
-          <w:iCs/>
-          <w:sz w:val="24"/>
-          <w:szCs w:val="24"/>
-        </w:rPr>
-        <w:t>n</w:t>
-      </w:r>
-      <w:r>
-        <w:rPr>
-          <w:rFonts w:ascii="Times New Roman" w:hAnsi="Times New Roman" w:cs="Times New Roman"/>
-          <w:sz w:val="24"/>
-          <w:szCs w:val="24"/>
-        </w:rPr>
-        <w:t xml:space="preserve"> comma-separated values, with </w:t>
-      </w:r>
-      <w:proofErr w:type="spellStart"/>
-      <w:r>
-        <w:rPr>
-          <w:rFonts w:ascii="Times New Roman" w:hAnsi="Times New Roman" w:cs="Times New Roman"/>
-          <w:sz w:val="24"/>
-          <w:szCs w:val="24"/>
-        </w:rPr>
-        <w:t>V</w:t>
-      </w:r>
-      <w:r>
-        <w:rPr>
-          <w:rFonts w:ascii="Times New Roman" w:hAnsi="Times New Roman" w:cs="Times New Roman"/>
-          <w:sz w:val="24"/>
-          <w:szCs w:val="24"/>
-          <w:vertAlign w:val="subscript"/>
-        </w:rPr>
-        <w:t>x,y</w:t>
-      </w:r>
-      <w:proofErr w:type="spellEnd"/>
-      <w:r>
-        <w:rPr>
-          <w:rFonts w:ascii="Times New Roman" w:hAnsi="Times New Roman" w:cs="Times New Roman"/>
-          <w:sz w:val="24"/>
-          <w:szCs w:val="24"/>
-        </w:rPr>
-        <w:t xml:space="preserve"> corresponding to the value of </w:t>
-      </w:r>
-      <w:proofErr w:type="spellStart"/>
-      <w:r>
-        <w:rPr>
-          <w:rFonts w:ascii="Times New Roman" w:hAnsi="Times New Roman" w:cs="Times New Roman"/>
-          <w:sz w:val="24"/>
-          <w:szCs w:val="24"/>
-        </w:rPr>
-        <w:t>P</w:t>
-      </w:r>
-      <w:r>
-        <w:rPr>
-          <w:rFonts w:ascii="Times New Roman" w:hAnsi="Times New Roman" w:cs="Times New Roman"/>
-          <w:sz w:val="24"/>
-          <w:szCs w:val="24"/>
-          <w:vertAlign w:val="subscript"/>
-        </w:rPr>
-        <w:t>y</w:t>
-      </w:r>
-      <w:proofErr w:type="spellEnd"/>
-      <w:r>
-        <w:rPr>
-          <w:rFonts w:ascii="Times New Roman" w:hAnsi="Times New Roman" w:cs="Times New Roman"/>
-          <w:sz w:val="24"/>
-          <w:szCs w:val="24"/>
-        </w:rPr>
-        <w:t>.</w:t>
+        </w:rPr>
+        <w:t>Example</w:t>
+      </w:r>
+      <w:r>
+        <w:rPr>
+          <w:rFonts w:ascii="Times New Roman" w:hAnsi="Times New Roman" w:cs="Times New Roman"/>
+          <w:sz w:val="24"/>
+          <w:szCs w:val="24"/>
+        </w:rPr>
+        <w:t>: to define an enumeration called “material” with property “density”, and with values for “ABS” and “PLA” (two types of plastic), the above syntax could be used as follows:</w:t>
+      </w:r>
+      <w:r>
+        <w:rPr>
+          <w:rFonts w:ascii="Times New Roman" w:hAnsi="Times New Roman" w:cs="Times New Roman"/>
+          <w:sz w:val="24"/>
+          <w:szCs w:val="24"/>
+        </w:rPr>
+        <w:br/>
+      </w:r>
+      <w:r>
+        <w:rPr>
+          <w:rFonts w:ascii="Times New Roman" w:hAnsi="Times New Roman" w:cs="Times New Roman"/>
+          <w:sz w:val="24"/>
+          <w:szCs w:val="24"/>
+        </w:rPr>
+        <w:br/>
+      </w:r>
+      <w:r>
+        <w:rPr>
+          <w:rFonts w:ascii="Courier New" w:hAnsi="Courier New" w:cs="Courier New"/>
+          <w:sz w:val="24"/>
+          <w:szCs w:val="24"/>
+        </w:rPr>
+        <w:t xml:space="preserve">enum </w:t>
+      </w:r>
+      <w:r>
+        <w:rPr>
+          <w:rFonts w:ascii="Courier New" w:hAnsi="Courier New" w:cs="Courier New"/>
+          <w:sz w:val="24"/>
+          <w:szCs w:val="24"/>
+        </w:rPr>
+        <w:t>material</w:t>
+      </w:r>
+      <w:r>
+        <w:rPr>
+          <w:rFonts w:ascii="Courier New" w:hAnsi="Courier New" w:cs="Courier New"/>
+          <w:sz w:val="24"/>
+          <w:szCs w:val="24"/>
+        </w:rPr>
+        <w:t xml:space="preserve"> {</w:t>
+      </w:r>
+      <w:r>
+        <w:rPr>
+          <w:rFonts w:ascii="Courier New" w:hAnsi="Courier New" w:cs="Courier New"/>
+          <w:sz w:val="24"/>
+          <w:szCs w:val="24"/>
+        </w:rPr>
+        <w:br/>
+        <w:t xml:space="preserve">    property </w:t>
+      </w:r>
+      <w:r>
+        <w:rPr>
+          <w:rFonts w:ascii="Courier New" w:hAnsi="Courier New" w:cs="Courier New"/>
+          <w:sz w:val="24"/>
+          <w:szCs w:val="24"/>
+        </w:rPr>
+        <w:t>density</w:t>
+      </w:r>
+      <w:r>
+        <w:rPr>
+          <w:rFonts w:ascii="Courier New" w:hAnsi="Courier New" w:cs="Courier New"/>
+          <w:sz w:val="24"/>
+          <w:szCs w:val="24"/>
+        </w:rPr>
+        <w:t xml:space="preserve"> : </w:t>
+      </w:r>
+      <w:r>
+        <w:rPr>
+          <w:rFonts w:ascii="Courier New" w:hAnsi="Courier New" w:cs="Courier New"/>
+          <w:sz w:val="24"/>
+          <w:szCs w:val="24"/>
+        </w:rPr>
+        <w:t>kg / (m ^ 3)</w:t>
+      </w:r>
+      <w:r>
+        <w:rPr>
+          <w:rFonts w:ascii="Courier New" w:hAnsi="Courier New" w:cs="Courier New"/>
+          <w:sz w:val="24"/>
+          <w:szCs w:val="24"/>
+        </w:rPr>
+        <w:t>;</w:t>
+      </w:r>
+      <w:r>
+        <w:rPr>
+          <w:rFonts w:ascii="Courier New" w:hAnsi="Courier New" w:cs="Courier New"/>
+          <w:sz w:val="24"/>
+          <w:szCs w:val="24"/>
+        </w:rPr>
+        <w:br/>
+      </w:r>
+      <w:r>
+        <w:rPr>
+          <w:rFonts w:ascii="Courier New" w:hAnsi="Courier New" w:cs="Courier New"/>
+          <w:sz w:val="24"/>
+          <w:szCs w:val="24"/>
+        </w:rPr>
+        <w:br/>
+        <w:t xml:space="preserve">    value </w:t>
+      </w:r>
+      <w:r>
+        <w:rPr>
+          <w:rFonts w:ascii="Courier New" w:hAnsi="Courier New" w:cs="Courier New"/>
+          <w:sz w:val="24"/>
+          <w:szCs w:val="24"/>
+        </w:rPr>
+        <w:t>ABS</w:t>
+      </w:r>
+      <w:r>
+        <w:rPr>
+          <w:rFonts w:ascii="Courier New" w:hAnsi="Courier New" w:cs="Courier New"/>
+          <w:sz w:val="24"/>
+          <w:szCs w:val="24"/>
+        </w:rPr>
+        <w:t>(</w:t>
+      </w:r>
+      <w:r>
+        <w:rPr>
+          <w:rFonts w:ascii="Courier New" w:hAnsi="Courier New" w:cs="Courier New"/>
+          <w:sz w:val="24"/>
+          <w:szCs w:val="24"/>
+        </w:rPr>
+        <w:t>1.04 g/cm^3</w:t>
+      </w:r>
+      <w:r>
+        <w:rPr>
+          <w:rFonts w:ascii="Courier New" w:hAnsi="Courier New" w:cs="Courier New"/>
+          <w:sz w:val="24"/>
+          <w:szCs w:val="24"/>
+        </w:rPr>
+        <w:t>);</w:t>
+      </w:r>
+      <w:r>
+        <w:rPr>
+          <w:rFonts w:ascii="Courier New" w:hAnsi="Courier New" w:cs="Courier New"/>
+          <w:sz w:val="24"/>
+          <w:szCs w:val="24"/>
+        </w:rPr>
+        <w:br/>
+        <w:t xml:space="preserve">    value </w:t>
+      </w:r>
+      <w:r>
+        <w:rPr>
+          <w:rFonts w:ascii="Courier New" w:hAnsi="Courier New" w:cs="Courier New"/>
+          <w:sz w:val="24"/>
+          <w:szCs w:val="24"/>
+        </w:rPr>
+        <w:t>PLA(1.04 g/cm^3</w:t>
+      </w:r>
+      <w:r>
+        <w:rPr>
+          <w:rFonts w:ascii="Courier New" w:hAnsi="Courier New" w:cs="Courier New"/>
+          <w:sz w:val="24"/>
+          <w:szCs w:val="24"/>
+        </w:rPr>
+        <w:t>);</w:t>
+      </w:r>
+      <w:r>
+        <w:rPr>
+          <w:rFonts w:ascii="Courier New" w:hAnsi="Courier New" w:cs="Courier New"/>
+          <w:sz w:val="24"/>
+          <w:szCs w:val="24"/>
+        </w:rPr>
+        <w:br/>
+        <w:t>}</w:t>
       </w:r>
       <w:r>
         <w:rPr>
@@ -2226,18 +2540,334 @@
           <w:sz w:val="24"/>
           <w:szCs w:val="24"/>
         </w:rPr>
+        <w:t>assembly assembly_name {</w:t>
+      </w:r>
+      <w:r>
+        <w:rPr>
+          <w:rFonts w:ascii="Courier New" w:hAnsi="Courier New" w:cs="Courier New"/>
+          <w:sz w:val="24"/>
+          <w:szCs w:val="24"/>
+        </w:rPr>
+        <w:br/>
+        <w:t xml:space="preserve">    assembly subassembly_name1 {</w:t>
+      </w:r>
+      <w:r>
+        <w:rPr>
+          <w:rFonts w:ascii="Courier New" w:hAnsi="Courier New" w:cs="Courier New"/>
+          <w:sz w:val="24"/>
+          <w:szCs w:val="24"/>
+        </w:rPr>
+        <w:br/>
+        <w:t xml:space="preserve">        …</w:t>
+      </w:r>
+      <w:r>
+        <w:rPr>
+          <w:rFonts w:ascii="Courier New" w:hAnsi="Courier New" w:cs="Courier New"/>
+          <w:sz w:val="24"/>
+          <w:szCs w:val="24"/>
+        </w:rPr>
+        <w:br/>
+        <w:t xml:space="preserve">    }</w:t>
+      </w:r>
+      <w:r>
+        <w:rPr>
+          <w:rFonts w:ascii="Courier New" w:hAnsi="Courier New" w:cs="Courier New"/>
+          <w:sz w:val="24"/>
+          <w:szCs w:val="24"/>
+        </w:rPr>
+        <w:br/>
+      </w:r>
+      <w:r>
+        <w:rPr>
+          <w:rFonts w:ascii="Courier New" w:hAnsi="Courier New" w:cs="Courier New"/>
+          <w:sz w:val="24"/>
+          <w:szCs w:val="24"/>
+        </w:rPr>
+        <w:br/>
+        <w:t xml:space="preserve">    assembly subassembly_name2 {</w:t>
+      </w:r>
+      <w:r>
+        <w:rPr>
+          <w:rFonts w:ascii="Courier New" w:hAnsi="Courier New" w:cs="Courier New"/>
+          <w:sz w:val="24"/>
+          <w:szCs w:val="24"/>
+        </w:rPr>
+        <w:br/>
+      </w:r>
+      <w:r>
+        <w:rPr>
+          <w:rFonts w:ascii="Courier New" w:hAnsi="Courier New" w:cs="Courier New"/>
+          <w:sz w:val="24"/>
+          <w:szCs w:val="24"/>
+        </w:rPr>
+        <w:lastRenderedPageBreak/>
+        <w:t xml:space="preserve">        …</w:t>
+      </w:r>
+      <w:r>
+        <w:rPr>
+          <w:rFonts w:ascii="Courier New" w:hAnsi="Courier New" w:cs="Courier New"/>
+          <w:sz w:val="24"/>
+          <w:szCs w:val="24"/>
+        </w:rPr>
+        <w:br/>
+        <w:t xml:space="preserve">    }</w:t>
+      </w:r>
+      <w:r>
+        <w:rPr>
+          <w:rFonts w:ascii="Courier New" w:hAnsi="Courier New" w:cs="Courier New"/>
+          <w:sz w:val="24"/>
+          <w:szCs w:val="24"/>
+        </w:rPr>
+        <w:br/>
+      </w:r>
+      <w:r>
+        <w:rPr>
+          <w:rFonts w:ascii="Courier New" w:hAnsi="Courier New" w:cs="Courier New"/>
+          <w:sz w:val="24"/>
+          <w:szCs w:val="24"/>
+        </w:rPr>
+        <w:br/>
+        <w:t xml:space="preserve">    property property_name1 : &lt;uexp&gt;;</w:t>
+      </w:r>
+      <w:r>
+        <w:rPr>
+          <w:rFonts w:ascii="Courier New" w:hAnsi="Courier New" w:cs="Courier New"/>
+          <w:sz w:val="24"/>
+          <w:szCs w:val="24"/>
+        </w:rPr>
+        <w:br/>
+        <w:t xml:space="preserve">    property property_name2 : &lt;uexp&gt; = &lt;num&gt; &lt;uexp&gt;;</w:t>
+      </w:r>
+      <w:r>
+        <w:rPr>
+          <w:rFonts w:ascii="Courier New" w:hAnsi="Courier New" w:cs="Courier New"/>
+          <w:sz w:val="24"/>
+          <w:szCs w:val="24"/>
+        </w:rPr>
+        <w:br/>
+        <w:t xml:space="preserve">    property property_name3 : &lt;enum&gt;;</w:t>
+      </w:r>
+      <w:r>
+        <w:rPr>
+          <w:rFonts w:ascii="Courier New" w:hAnsi="Courier New" w:cs="Courier New"/>
+          <w:sz w:val="24"/>
+          <w:szCs w:val="24"/>
+        </w:rPr>
+        <w:br/>
+        <w:t xml:space="preserve">    property property_name4 : &lt;enum&gt; = &lt;e</w:t>
+      </w:r>
+      <w:r>
+        <w:rPr>
+          <w:rFonts w:ascii="Courier New" w:hAnsi="Courier New" w:cs="Courier New"/>
+          <w:sz w:val="24"/>
+          <w:szCs w:val="24"/>
+        </w:rPr>
+        <w:t>value</w:t>
+      </w:r>
+      <w:r>
+        <w:rPr>
+          <w:rFonts w:ascii="Courier New" w:hAnsi="Courier New" w:cs="Courier New"/>
+          <w:sz w:val="24"/>
+          <w:szCs w:val="24"/>
+        </w:rPr>
+        <w:t>&gt;;</w:t>
+      </w:r>
+      <w:r>
+        <w:rPr>
+          <w:rFonts w:ascii="Courier New" w:hAnsi="Courier New" w:cs="Courier New"/>
+          <w:sz w:val="24"/>
+          <w:szCs w:val="24"/>
+        </w:rPr>
+        <w:br/>
+        <w:t xml:space="preserve">    property property_name5 : &lt;uexp&gt; = &lt;exp&gt;;</w:t>
+      </w:r>
+      <w:r>
+        <w:rPr>
+          <w:rFonts w:ascii="Courier New" w:hAnsi="Courier New" w:cs="Courier New"/>
+          <w:sz w:val="24"/>
+          <w:szCs w:val="24"/>
+        </w:rPr>
+        <w:br/>
+        <w:t>}</w:t>
+      </w:r>
+      <w:r>
+        <w:rPr>
+          <w:rFonts w:ascii="Times New Roman" w:hAnsi="Times New Roman" w:cs="Times New Roman"/>
+          <w:sz w:val="24"/>
+          <w:szCs w:val="24"/>
+        </w:rPr>
+        <w:br/>
+      </w:r>
+      <w:r>
+        <w:rPr>
+          <w:rFonts w:ascii="Times New Roman" w:hAnsi="Times New Roman" w:cs="Times New Roman"/>
+          <w:sz w:val="24"/>
+          <w:szCs w:val="24"/>
+        </w:rPr>
+        <w:br/>
+      </w:r>
+      <w:r>
+        <w:rPr>
+          <w:rFonts w:ascii="Courier New" w:hAnsi="Courier New" w:cs="Courier New"/>
+          <w:sz w:val="24"/>
+          <w:szCs w:val="24"/>
+        </w:rPr>
+        <w:t>&lt;uexp&gt;</w:t>
+      </w:r>
+      <w:r>
+        <w:rPr>
+          <w:rFonts w:ascii="Times New Roman" w:hAnsi="Times New Roman" w:cs="Times New Roman"/>
+          <w:sz w:val="24"/>
+          <w:szCs w:val="24"/>
+        </w:rPr>
+        <w:t xml:space="preserve"> is a unit expression, </w:t>
+      </w:r>
+      <w:r>
+        <w:rPr>
+          <w:rFonts w:ascii="Courier New" w:hAnsi="Courier New" w:cs="Courier New"/>
+          <w:sz w:val="24"/>
+          <w:szCs w:val="24"/>
+        </w:rPr>
+        <w:t>&lt;num&gt;</w:t>
+      </w:r>
+      <w:r>
+        <w:rPr>
+          <w:rFonts w:ascii="Times New Roman" w:hAnsi="Times New Roman" w:cs="Times New Roman"/>
+          <w:sz w:val="24"/>
+          <w:szCs w:val="24"/>
+        </w:rPr>
+        <w:t xml:space="preserve"> is a floating-point number, </w:t>
+      </w:r>
+      <w:r>
+        <w:rPr>
+          <w:rFonts w:ascii="Courier New" w:hAnsi="Courier New" w:cs="Courier New"/>
+          <w:sz w:val="24"/>
+          <w:szCs w:val="24"/>
+        </w:rPr>
+        <w:t>&lt;enum&gt;</w:t>
+      </w:r>
+      <w:r>
+        <w:rPr>
+          <w:rFonts w:ascii="Times New Roman" w:hAnsi="Times New Roman" w:cs="Times New Roman"/>
+          <w:sz w:val="24"/>
+          <w:szCs w:val="24"/>
+        </w:rPr>
+        <w:t xml:space="preserve"> is the name of an enumeration, </w:t>
+      </w:r>
+      <w:r>
+        <w:rPr>
+          <w:rFonts w:ascii="Courier New" w:hAnsi="Courier New" w:cs="Courier New"/>
+          <w:sz w:val="24"/>
+          <w:szCs w:val="24"/>
+        </w:rPr>
+        <w:t>&lt;evalue&gt;</w:t>
+      </w:r>
+      <w:r>
+        <w:rPr>
+          <w:rFonts w:ascii="Times New Roman" w:hAnsi="Times New Roman" w:cs="Times New Roman"/>
+          <w:sz w:val="24"/>
+          <w:szCs w:val="24"/>
+        </w:rPr>
+        <w:t xml:space="preserve"> is the name of a value in the enumeration </w:t>
+      </w:r>
+      <w:r>
+        <w:rPr>
+          <w:rFonts w:ascii="Courier New" w:hAnsi="Courier New" w:cs="Courier New"/>
+          <w:sz w:val="24"/>
+          <w:szCs w:val="24"/>
+        </w:rPr>
+        <w:t>&lt;enum&gt;</w:t>
+      </w:r>
+      <w:r>
+        <w:rPr>
+          <w:rFonts w:ascii="Times New Roman" w:hAnsi="Times New Roman" w:cs="Times New Roman"/>
+          <w:sz w:val="24"/>
+          <w:szCs w:val="24"/>
+        </w:rPr>
+        <w:t xml:space="preserve">, and </w:t>
+      </w:r>
+      <w:r>
+        <w:rPr>
+          <w:rFonts w:ascii="Courier New" w:hAnsi="Courier New" w:cs="Courier New"/>
+          <w:sz w:val="24"/>
+          <w:szCs w:val="24"/>
+        </w:rPr>
+        <w:t>&lt;exp&gt;</w:t>
+      </w:r>
+      <w:r>
+        <w:rPr>
+          <w:rFonts w:ascii="Times New Roman" w:hAnsi="Times New Roman" w:cs="Times New Roman"/>
+          <w:sz w:val="24"/>
+          <w:szCs w:val="24"/>
+        </w:rPr>
+        <w:t xml:space="preserve"> is an expression.</w:t>
+      </w:r>
+      <w:r>
+        <w:rPr>
+          <w:rFonts w:ascii="Times New Roman" w:hAnsi="Times New Roman" w:cs="Times New Roman"/>
+          <w:sz w:val="24"/>
+          <w:szCs w:val="24"/>
+        </w:rPr>
+        <w:br/>
+      </w:r>
+      <w:r>
+        <w:rPr>
+          <w:rFonts w:ascii="Times New Roman" w:hAnsi="Times New Roman" w:cs="Times New Roman"/>
+          <w:sz w:val="24"/>
+          <w:szCs w:val="24"/>
+        </w:rPr>
+        <w:br/>
+      </w:r>
+      <w:r>
+        <w:rPr>
+          <w:rFonts w:ascii="Times New Roman" w:hAnsi="Times New Roman" w:cs="Times New Roman"/>
+          <w:i/>
+          <w:iCs/>
+          <w:sz w:val="24"/>
+          <w:szCs w:val="24"/>
+        </w:rPr>
+        <w:t>Example</w:t>
+      </w:r>
+      <w:r>
+        <w:rPr>
+          <w:rFonts w:ascii="Times New Roman" w:hAnsi="Times New Roman" w:cs="Times New Roman"/>
+          <w:sz w:val="24"/>
+          <w:szCs w:val="24"/>
+        </w:rPr>
+        <w:t>: to define an assembly “sphere” with properties “radius”, “volume”, “surface_area”, and “mass”, the above syntax could be used as follows:</w:t>
+      </w:r>
+      <w:r>
+        <w:rPr>
+          <w:rFonts w:ascii="Times New Roman" w:hAnsi="Times New Roman" w:cs="Times New Roman"/>
+          <w:sz w:val="24"/>
+          <w:szCs w:val="24"/>
+        </w:rPr>
+        <w:br/>
+      </w:r>
+      <w:r>
+        <w:rPr>
+          <w:rFonts w:ascii="Times New Roman" w:hAnsi="Times New Roman" w:cs="Times New Roman"/>
+          <w:sz w:val="24"/>
+          <w:szCs w:val="24"/>
+        </w:rPr>
+        <w:br/>
+      </w:r>
+      <w:r>
+        <w:rPr>
+          <w:rFonts w:ascii="Courier New" w:hAnsi="Courier New" w:cs="Courier New"/>
+          <w:sz w:val="24"/>
+          <w:szCs w:val="24"/>
+        </w:rPr>
         <w:t xml:space="preserve">assembly </w:t>
       </w:r>
-      <w:proofErr w:type="spellStart"/>
-      <w:r>
-        <w:rPr>
-          <w:rFonts w:ascii="Courier New" w:hAnsi="Courier New" w:cs="Courier New"/>
-          <w:sz w:val="24"/>
-          <w:szCs w:val="24"/>
-        </w:rPr>
-        <w:t>assembly_name</w:t>
-      </w:r>
-      <w:proofErr w:type="spellEnd"/>
+      <w:r>
+        <w:rPr>
+          <w:rFonts w:ascii="Courier New" w:hAnsi="Courier New" w:cs="Courier New"/>
+          <w:sz w:val="24"/>
+          <w:szCs w:val="24"/>
+        </w:rPr>
+        <w:t>sphere</w:t>
+      </w:r>
       <w:r>
         <w:rPr>
           <w:rFonts w:ascii="Courier New" w:hAnsi="Courier New" w:cs="Courier New"/>
@@ -2253,247 +2883,178 @@
           <w:szCs w:val="24"/>
         </w:rPr>
         <w:br/>
-        <w:t xml:space="preserve">    assembly subassembly_name1 {</w:t>
-      </w:r>
-      <w:r>
-        <w:rPr>
-          <w:rFonts w:ascii="Courier New" w:hAnsi="Courier New" w:cs="Courier New"/>
-          <w:sz w:val="24"/>
-          <w:szCs w:val="24"/>
-        </w:rPr>
-        <w:br/>
-        <w:t xml:space="preserve">        …</w:t>
-      </w:r>
-      <w:r>
-        <w:rPr>
-          <w:rFonts w:ascii="Courier New" w:hAnsi="Courier New" w:cs="Courier New"/>
-          <w:sz w:val="24"/>
-          <w:szCs w:val="24"/>
-        </w:rPr>
-        <w:br/>
-        <w:t xml:space="preserve">    }</w:t>
-      </w:r>
-      <w:r>
-        <w:rPr>
-          <w:rFonts w:ascii="Courier New" w:hAnsi="Courier New" w:cs="Courier New"/>
-          <w:sz w:val="24"/>
-          <w:szCs w:val="24"/>
-        </w:rPr>
-        <w:br/>
-      </w:r>
-      <w:r>
-        <w:rPr>
-          <w:rFonts w:ascii="Courier New" w:hAnsi="Courier New" w:cs="Courier New"/>
-          <w:sz w:val="24"/>
-          <w:szCs w:val="24"/>
-        </w:rPr>
-        <w:br/>
-        <w:t xml:space="preserve">    assembly subassembly_name2 {</w:t>
-      </w:r>
-      <w:r>
-        <w:rPr>
-          <w:rFonts w:ascii="Courier New" w:hAnsi="Courier New" w:cs="Courier New"/>
-          <w:sz w:val="24"/>
-          <w:szCs w:val="24"/>
-        </w:rPr>
-        <w:br/>
-        <w:t xml:space="preserve">        …</w:t>
-      </w:r>
-      <w:r>
-        <w:rPr>
-          <w:rFonts w:ascii="Courier New" w:hAnsi="Courier New" w:cs="Courier New"/>
-          <w:sz w:val="24"/>
-          <w:szCs w:val="24"/>
-        </w:rPr>
-        <w:br/>
-        <w:t xml:space="preserve">    }</w:t>
-      </w:r>
-      <w:r>
-        <w:rPr>
-          <w:rFonts w:ascii="Courier New" w:hAnsi="Courier New" w:cs="Courier New"/>
-          <w:sz w:val="24"/>
-          <w:szCs w:val="24"/>
-        </w:rPr>
-        <w:br/>
-      </w:r>
-      <w:r>
-        <w:rPr>
-          <w:rFonts w:ascii="Courier New" w:hAnsi="Courier New" w:cs="Courier New"/>
-          <w:sz w:val="24"/>
-          <w:szCs w:val="24"/>
-        </w:rPr>
-        <w:br/>
-        <w:t xml:space="preserve">    property property_name1 : &lt;</w:t>
-      </w:r>
-      <w:proofErr w:type="spellStart"/>
-      <w:r>
-        <w:rPr>
-          <w:rFonts w:ascii="Courier New" w:hAnsi="Courier New" w:cs="Courier New"/>
-          <w:sz w:val="24"/>
-          <w:szCs w:val="24"/>
-        </w:rPr>
-        <w:t>uexp</w:t>
-      </w:r>
-      <w:proofErr w:type="spellEnd"/>
-      <w:r>
-        <w:rPr>
-          <w:rFonts w:ascii="Courier New" w:hAnsi="Courier New" w:cs="Courier New"/>
-          <w:sz w:val="24"/>
-          <w:szCs w:val="24"/>
-        </w:rPr>
-        <w:t>&gt;;</w:t>
-      </w:r>
-      <w:r>
-        <w:rPr>
-          <w:rFonts w:ascii="Courier New" w:hAnsi="Courier New" w:cs="Courier New"/>
-          <w:sz w:val="24"/>
-          <w:szCs w:val="24"/>
-        </w:rPr>
-        <w:br/>
-        <w:t xml:space="preserve">    property property_name2 : &lt;</w:t>
-      </w:r>
-      <w:proofErr w:type="spellStart"/>
-      <w:r>
-        <w:rPr>
-          <w:rFonts w:ascii="Courier New" w:hAnsi="Courier New" w:cs="Courier New"/>
-          <w:sz w:val="24"/>
-          <w:szCs w:val="24"/>
-        </w:rPr>
-        <w:t>uexp</w:t>
-      </w:r>
-      <w:proofErr w:type="spellEnd"/>
-      <w:r>
-        <w:rPr>
-          <w:rFonts w:ascii="Courier New" w:hAnsi="Courier New" w:cs="Courier New"/>
-          <w:sz w:val="24"/>
-          <w:szCs w:val="24"/>
-        </w:rPr>
-        <w:t>&gt; = &lt;num&gt; &lt;</w:t>
-      </w:r>
-      <w:proofErr w:type="spellStart"/>
-      <w:r>
-        <w:rPr>
-          <w:rFonts w:ascii="Courier New" w:hAnsi="Courier New" w:cs="Courier New"/>
-          <w:sz w:val="24"/>
-          <w:szCs w:val="24"/>
-        </w:rPr>
-        <w:t>uexp</w:t>
-      </w:r>
-      <w:proofErr w:type="spellEnd"/>
-      <w:r>
-        <w:rPr>
-          <w:rFonts w:ascii="Courier New" w:hAnsi="Courier New" w:cs="Courier New"/>
-          <w:sz w:val="24"/>
-          <w:szCs w:val="24"/>
-        </w:rPr>
-        <w:t>&gt;;</w:t>
-      </w:r>
-      <w:r>
-        <w:rPr>
-          <w:rFonts w:ascii="Courier New" w:hAnsi="Courier New" w:cs="Courier New"/>
-          <w:sz w:val="24"/>
-          <w:szCs w:val="24"/>
-        </w:rPr>
-        <w:br/>
-        <w:t xml:space="preserve">    property property_name3 : &lt;</w:t>
-      </w:r>
-      <w:proofErr w:type="spellStart"/>
-      <w:r>
-        <w:rPr>
-          <w:rFonts w:ascii="Courier New" w:hAnsi="Courier New" w:cs="Courier New"/>
-          <w:sz w:val="24"/>
-          <w:szCs w:val="24"/>
-        </w:rPr>
-        <w:t>enum</w:t>
-      </w:r>
-      <w:proofErr w:type="spellEnd"/>
-      <w:r>
-        <w:rPr>
-          <w:rFonts w:ascii="Courier New" w:hAnsi="Courier New" w:cs="Courier New"/>
-          <w:sz w:val="24"/>
-          <w:szCs w:val="24"/>
-        </w:rPr>
-        <w:t>&gt;;</w:t>
-      </w:r>
-      <w:r>
-        <w:rPr>
-          <w:rFonts w:ascii="Courier New" w:hAnsi="Courier New" w:cs="Courier New"/>
-          <w:sz w:val="24"/>
-          <w:szCs w:val="24"/>
-        </w:rPr>
-        <w:br/>
-        <w:t xml:space="preserve">    property property_name4 : &lt;</w:t>
-      </w:r>
-      <w:proofErr w:type="spellStart"/>
-      <w:r>
-        <w:rPr>
-          <w:rFonts w:ascii="Courier New" w:hAnsi="Courier New" w:cs="Courier New"/>
-          <w:sz w:val="24"/>
-          <w:szCs w:val="24"/>
-        </w:rPr>
-        <w:t>enum</w:t>
-      </w:r>
-      <w:proofErr w:type="spellEnd"/>
-      <w:r>
-        <w:rPr>
-          <w:rFonts w:ascii="Courier New" w:hAnsi="Courier New" w:cs="Courier New"/>
-          <w:sz w:val="24"/>
-          <w:szCs w:val="24"/>
-        </w:rPr>
-        <w:t>&gt; = &lt;</w:t>
-      </w:r>
-      <w:proofErr w:type="spellStart"/>
-      <w:r>
-        <w:rPr>
-          <w:rFonts w:ascii="Courier New" w:hAnsi="Courier New" w:cs="Courier New"/>
-          <w:sz w:val="24"/>
-          <w:szCs w:val="24"/>
-        </w:rPr>
-        <w:t>e</w:t>
-      </w:r>
-      <w:r>
-        <w:rPr>
-          <w:rFonts w:ascii="Courier New" w:hAnsi="Courier New" w:cs="Courier New"/>
-          <w:sz w:val="24"/>
-          <w:szCs w:val="24"/>
-        </w:rPr>
-        <w:t>value</w:t>
-      </w:r>
-      <w:proofErr w:type="spellEnd"/>
-      <w:r>
-        <w:rPr>
-          <w:rFonts w:ascii="Courier New" w:hAnsi="Courier New" w:cs="Courier New"/>
-          <w:sz w:val="24"/>
-          <w:szCs w:val="24"/>
-        </w:rPr>
-        <w:t>&gt;;</w:t>
-      </w:r>
-      <w:r>
-        <w:rPr>
-          <w:rFonts w:ascii="Courier New" w:hAnsi="Courier New" w:cs="Courier New"/>
-          <w:sz w:val="24"/>
-          <w:szCs w:val="24"/>
-        </w:rPr>
-        <w:br/>
-        <w:t xml:space="preserve">    property property_name5 : &lt;</w:t>
-      </w:r>
-      <w:proofErr w:type="spellStart"/>
-      <w:r>
-        <w:rPr>
-          <w:rFonts w:ascii="Courier New" w:hAnsi="Courier New" w:cs="Courier New"/>
-          <w:sz w:val="24"/>
-          <w:szCs w:val="24"/>
-        </w:rPr>
-        <w:t>uexp</w:t>
-      </w:r>
-      <w:proofErr w:type="spellEnd"/>
-      <w:r>
-        <w:rPr>
-          <w:rFonts w:ascii="Courier New" w:hAnsi="Courier New" w:cs="Courier New"/>
-          <w:sz w:val="24"/>
-          <w:szCs w:val="24"/>
-        </w:rPr>
-        <w:t>&gt; = &lt;exp&gt;;</w:t>
+        <w:t xml:space="preserve">    property </w:t>
+      </w:r>
+      <w:r>
+        <w:rPr>
+          <w:rFonts w:ascii="Courier New" w:hAnsi="Courier New" w:cs="Courier New"/>
+          <w:sz w:val="24"/>
+          <w:szCs w:val="24"/>
+        </w:rPr>
+        <w:t>radius</w:t>
+      </w:r>
+      <w:r>
+        <w:rPr>
+          <w:rFonts w:ascii="Courier New" w:hAnsi="Courier New" w:cs="Courier New"/>
+          <w:sz w:val="24"/>
+          <w:szCs w:val="24"/>
+        </w:rPr>
+        <w:t xml:space="preserve"> : </w:t>
+      </w:r>
+      <w:r>
+        <w:rPr>
+          <w:rFonts w:ascii="Courier New" w:hAnsi="Courier New" w:cs="Courier New"/>
+          <w:sz w:val="24"/>
+          <w:szCs w:val="24"/>
+        </w:rPr>
+        <w:t>m</w:t>
+      </w:r>
+      <w:r>
+        <w:rPr>
+          <w:rFonts w:ascii="Courier New" w:hAnsi="Courier New" w:cs="Courier New"/>
+          <w:sz w:val="24"/>
+          <w:szCs w:val="24"/>
+        </w:rPr>
+        <w:t>;</w:t>
+      </w:r>
+      <w:r>
+        <w:rPr>
+          <w:rFonts w:ascii="Courier New" w:hAnsi="Courier New" w:cs="Courier New"/>
+          <w:sz w:val="24"/>
+          <w:szCs w:val="24"/>
+        </w:rPr>
+        <w:br/>
+        <w:t xml:space="preserve">    property </w:t>
+      </w:r>
+      <w:r>
+        <w:rPr>
+          <w:rFonts w:ascii="Courier New" w:hAnsi="Courier New" w:cs="Courier New"/>
+          <w:sz w:val="24"/>
+          <w:szCs w:val="24"/>
+        </w:rPr>
+        <w:t>volume</w:t>
+      </w:r>
+      <w:r>
+        <w:rPr>
+          <w:rFonts w:ascii="Courier New" w:hAnsi="Courier New" w:cs="Courier New"/>
+          <w:sz w:val="24"/>
+          <w:szCs w:val="24"/>
+        </w:rPr>
+        <w:t xml:space="preserve"> : </w:t>
+      </w:r>
+      <w:r>
+        <w:rPr>
+          <w:rFonts w:ascii="Courier New" w:hAnsi="Courier New" w:cs="Courier New"/>
+          <w:sz w:val="24"/>
+          <w:szCs w:val="24"/>
+        </w:rPr>
+        <w:t>m ^ 3</w:t>
+      </w:r>
+      <w:r>
+        <w:rPr>
+          <w:rFonts w:ascii="Courier New" w:hAnsi="Courier New" w:cs="Courier New"/>
+          <w:sz w:val="24"/>
+          <w:szCs w:val="24"/>
+        </w:rPr>
+        <w:t xml:space="preserve"> = </w:t>
+      </w:r>
+      <w:r>
+        <w:rPr>
+          <w:rFonts w:ascii="Courier New" w:hAnsi="Courier New" w:cs="Courier New"/>
+          <w:sz w:val="24"/>
+          <w:szCs w:val="24"/>
+        </w:rPr>
+        <w:t xml:space="preserve">(4 / 3) * pi * </w:t>
+      </w:r>
+      <w:r>
+        <w:rPr>
+          <w:rFonts w:ascii="Courier New" w:hAnsi="Courier New" w:cs="Courier New"/>
+          <w:sz w:val="24"/>
+          <w:szCs w:val="24"/>
+        </w:rPr>
+        <w:t>(</w:t>
+      </w:r>
+      <w:r>
+        <w:rPr>
+          <w:rFonts w:ascii="Courier New" w:hAnsi="Courier New" w:cs="Courier New"/>
+          <w:sz w:val="24"/>
+          <w:szCs w:val="24"/>
+        </w:rPr>
+        <w:t>radius ^ 3</w:t>
+      </w:r>
+      <w:r>
+        <w:rPr>
+          <w:rFonts w:ascii="Courier New" w:hAnsi="Courier New" w:cs="Courier New"/>
+          <w:sz w:val="24"/>
+          <w:szCs w:val="24"/>
+        </w:rPr>
+        <w:t>)</w:t>
+      </w:r>
+      <w:r>
+        <w:rPr>
+          <w:rFonts w:ascii="Courier New" w:hAnsi="Courier New" w:cs="Courier New"/>
+          <w:sz w:val="24"/>
+          <w:szCs w:val="24"/>
+        </w:rPr>
+        <w:t>;</w:t>
+      </w:r>
+      <w:r>
+        <w:rPr>
+          <w:rFonts w:ascii="Courier New" w:hAnsi="Courier New" w:cs="Courier New"/>
+          <w:sz w:val="24"/>
+          <w:szCs w:val="24"/>
+        </w:rPr>
+        <w:br/>
+        <w:t xml:space="preserve">    property </w:t>
+      </w:r>
+      <w:r>
+        <w:rPr>
+          <w:rFonts w:ascii="Courier New" w:hAnsi="Courier New" w:cs="Courier New"/>
+          <w:sz w:val="24"/>
+          <w:szCs w:val="24"/>
+        </w:rPr>
+        <w:t>surface_area</w:t>
+      </w:r>
+      <w:r>
+        <w:rPr>
+          <w:rFonts w:ascii="Courier New" w:hAnsi="Courier New" w:cs="Courier New"/>
+          <w:sz w:val="24"/>
+          <w:szCs w:val="24"/>
+        </w:rPr>
+        <w:t xml:space="preserve"> : </w:t>
+      </w:r>
+      <w:r>
+        <w:rPr>
+          <w:rFonts w:ascii="Courier New" w:hAnsi="Courier New" w:cs="Courier New"/>
+          <w:sz w:val="24"/>
+          <w:szCs w:val="24"/>
+        </w:rPr>
+        <w:t>m ^ 2 = 4 * pi * (radius ^ 2)</w:t>
+      </w:r>
+      <w:r>
+        <w:rPr>
+          <w:rFonts w:ascii="Courier New" w:hAnsi="Courier New" w:cs="Courier New"/>
+          <w:sz w:val="24"/>
+          <w:szCs w:val="24"/>
+        </w:rPr>
+        <w:t>;</w:t>
+      </w:r>
+      <w:r>
+        <w:rPr>
+          <w:rFonts w:ascii="Courier New" w:hAnsi="Courier New" w:cs="Courier New"/>
+          <w:sz w:val="24"/>
+          <w:szCs w:val="24"/>
+        </w:rPr>
+        <w:br/>
+        <w:t xml:space="preserve">    property </w:t>
+      </w:r>
+      <w:r>
+        <w:rPr>
+          <w:rFonts w:ascii="Courier New" w:hAnsi="Courier New" w:cs="Courier New"/>
+          <w:sz w:val="24"/>
+          <w:szCs w:val="24"/>
+        </w:rPr>
+        <w:t>mass : kg = 5;</w:t>
       </w:r>
       <w:r>
         <w:rPr>
@@ -2511,182 +3072,6 @@
           <w:szCs w:val="24"/>
         </w:rPr>
         <w:br/>
-      </w:r>
-      <w:r>
-        <w:rPr>
-          <w:rFonts w:ascii="Times New Roman" w:hAnsi="Times New Roman" w:cs="Times New Roman"/>
-          <w:sz w:val="24"/>
-          <w:szCs w:val="24"/>
-        </w:rPr>
-        <w:br/>
-      </w:r>
-      <w:r>
-        <w:rPr>
-          <w:rFonts w:ascii="Courier New" w:hAnsi="Courier New" w:cs="Courier New"/>
-          <w:sz w:val="24"/>
-          <w:szCs w:val="24"/>
-        </w:rPr>
-        <w:t>&lt;</w:t>
-      </w:r>
-      <w:proofErr w:type="spellStart"/>
-      <w:r>
-        <w:rPr>
-          <w:rFonts w:ascii="Courier New" w:hAnsi="Courier New" w:cs="Courier New"/>
-          <w:sz w:val="24"/>
-          <w:szCs w:val="24"/>
-        </w:rPr>
-        <w:t>uexp</w:t>
-      </w:r>
-      <w:proofErr w:type="spellEnd"/>
-      <w:r>
-        <w:rPr>
-          <w:rFonts w:ascii="Courier New" w:hAnsi="Courier New" w:cs="Courier New"/>
-          <w:sz w:val="24"/>
-          <w:szCs w:val="24"/>
-        </w:rPr>
-        <w:t>&gt;</w:t>
-      </w:r>
-      <w:r>
-        <w:rPr>
-          <w:rFonts w:ascii="Times New Roman" w:hAnsi="Times New Roman" w:cs="Times New Roman"/>
-          <w:sz w:val="24"/>
-          <w:szCs w:val="24"/>
-        </w:rPr>
-        <w:t xml:space="preserve"> is a unit expression, </w:t>
-      </w:r>
-      <w:r>
-        <w:rPr>
-          <w:rFonts w:ascii="Courier New" w:hAnsi="Courier New" w:cs="Courier New"/>
-          <w:sz w:val="24"/>
-          <w:szCs w:val="24"/>
-        </w:rPr>
-        <w:t>&lt;num&gt;</w:t>
-      </w:r>
-      <w:r>
-        <w:rPr>
-          <w:rFonts w:ascii="Times New Roman" w:hAnsi="Times New Roman" w:cs="Times New Roman"/>
-          <w:sz w:val="24"/>
-          <w:szCs w:val="24"/>
-        </w:rPr>
-        <w:t xml:space="preserve"> is a floating-point number, </w:t>
-      </w:r>
-      <w:r>
-        <w:rPr>
-          <w:rFonts w:ascii="Courier New" w:hAnsi="Courier New" w:cs="Courier New"/>
-          <w:sz w:val="24"/>
-          <w:szCs w:val="24"/>
-        </w:rPr>
-        <w:t>&lt;</w:t>
-      </w:r>
-      <w:proofErr w:type="spellStart"/>
-      <w:r>
-        <w:rPr>
-          <w:rFonts w:ascii="Courier New" w:hAnsi="Courier New" w:cs="Courier New"/>
-          <w:sz w:val="24"/>
-          <w:szCs w:val="24"/>
-        </w:rPr>
-        <w:t>enum</w:t>
-      </w:r>
-      <w:proofErr w:type="spellEnd"/>
-      <w:r>
-        <w:rPr>
-          <w:rFonts w:ascii="Courier New" w:hAnsi="Courier New" w:cs="Courier New"/>
-          <w:sz w:val="24"/>
-          <w:szCs w:val="24"/>
-        </w:rPr>
-        <w:t>&gt;</w:t>
-      </w:r>
-      <w:r>
-        <w:rPr>
-          <w:rFonts w:ascii="Times New Roman" w:hAnsi="Times New Roman" w:cs="Times New Roman"/>
-          <w:sz w:val="24"/>
-          <w:szCs w:val="24"/>
-        </w:rPr>
-        <w:t xml:space="preserve"> is the name of an enumeration, </w:t>
-      </w:r>
-      <w:r>
-        <w:rPr>
-          <w:rFonts w:ascii="Courier New" w:hAnsi="Courier New" w:cs="Courier New"/>
-          <w:sz w:val="24"/>
-          <w:szCs w:val="24"/>
-        </w:rPr>
-        <w:t>&lt;</w:t>
-      </w:r>
-      <w:proofErr w:type="spellStart"/>
-      <w:r>
-        <w:rPr>
-          <w:rFonts w:ascii="Courier New" w:hAnsi="Courier New" w:cs="Courier New"/>
-          <w:sz w:val="24"/>
-          <w:szCs w:val="24"/>
-        </w:rPr>
-        <w:t>evalue</w:t>
-      </w:r>
-      <w:proofErr w:type="spellEnd"/>
-      <w:r>
-        <w:rPr>
-          <w:rFonts w:ascii="Courier New" w:hAnsi="Courier New" w:cs="Courier New"/>
-          <w:sz w:val="24"/>
-          <w:szCs w:val="24"/>
-        </w:rPr>
-        <w:t>&gt;</w:t>
-      </w:r>
-      <w:r>
-        <w:rPr>
-          <w:rFonts w:ascii="Times New Roman" w:hAnsi="Times New Roman" w:cs="Times New Roman"/>
-          <w:sz w:val="24"/>
-          <w:szCs w:val="24"/>
-        </w:rPr>
-        <w:t xml:space="preserve"> is the name of a value in the enumeration </w:t>
-      </w:r>
-      <w:r>
-        <w:rPr>
-          <w:rFonts w:ascii="Courier New" w:hAnsi="Courier New" w:cs="Courier New"/>
-          <w:sz w:val="24"/>
-          <w:szCs w:val="24"/>
-        </w:rPr>
-        <w:t>&lt;</w:t>
-      </w:r>
-      <w:proofErr w:type="spellStart"/>
-      <w:r>
-        <w:rPr>
-          <w:rFonts w:ascii="Courier New" w:hAnsi="Courier New" w:cs="Courier New"/>
-          <w:sz w:val="24"/>
-          <w:szCs w:val="24"/>
-        </w:rPr>
-        <w:t>enum</w:t>
-      </w:r>
-      <w:proofErr w:type="spellEnd"/>
-      <w:r>
-        <w:rPr>
-          <w:rFonts w:ascii="Courier New" w:hAnsi="Courier New" w:cs="Courier New"/>
-          <w:sz w:val="24"/>
-          <w:szCs w:val="24"/>
-        </w:rPr>
-        <w:t>&gt;</w:t>
-      </w:r>
-      <w:r>
-        <w:rPr>
-          <w:rFonts w:ascii="Times New Roman" w:hAnsi="Times New Roman" w:cs="Times New Roman"/>
-          <w:sz w:val="24"/>
-          <w:szCs w:val="24"/>
-        </w:rPr>
-        <w:t xml:space="preserve">, and </w:t>
-      </w:r>
-      <w:r>
-        <w:rPr>
-          <w:rFonts w:ascii="Courier New" w:hAnsi="Courier New" w:cs="Courier New"/>
-          <w:sz w:val="24"/>
-          <w:szCs w:val="24"/>
-        </w:rPr>
-        <w:t>&lt;exp&gt;</w:t>
-      </w:r>
-      <w:r>
-        <w:rPr>
-          <w:rFonts w:ascii="Times New Roman" w:hAnsi="Times New Roman" w:cs="Times New Roman"/>
-          <w:sz w:val="24"/>
-          <w:szCs w:val="24"/>
-        </w:rPr>
-        <w:t xml:space="preserve"> is an expression.</w:t>
       </w:r>
       <w:r>
         <w:rPr>
@@ -2784,25 +3169,7 @@
           <w:szCs w:val="24"/>
         </w:rPr>
         <w:br/>
-        <w:t xml:space="preserve">A period is used to separate identifiers, in which each identifier refers to the name of an assembly, property, or </w:t>
-      </w:r>
-      <w:proofErr w:type="spellStart"/>
-      <w:r>
-        <w:rPr>
-          <w:rFonts w:ascii="Times New Roman" w:hAnsi="Times New Roman" w:cs="Times New Roman"/>
-          <w:sz w:val="24"/>
-          <w:szCs w:val="24"/>
-        </w:rPr>
-        <w:t>enum</w:t>
-      </w:r>
-      <w:proofErr w:type="spellEnd"/>
-      <w:r>
-        <w:rPr>
-          <w:rFonts w:ascii="Times New Roman" w:hAnsi="Times New Roman" w:cs="Times New Roman"/>
-          <w:sz w:val="24"/>
-          <w:szCs w:val="24"/>
-        </w:rPr>
-        <w:t xml:space="preserve"> property.</w:t>
+        <w:t>A period is used to separate identifiers, in which each identifier refers to the name of an assembly, property, or enum property.</w:t>
       </w:r>
       <w:r>
         <w:rPr>
@@ -2875,107 +3242,64 @@
           <w:sz w:val="24"/>
           <w:szCs w:val="24"/>
         </w:rPr>
-        <w:t>solve [</w:t>
-      </w:r>
-      <w:proofErr w:type="spellStart"/>
-      <w:r>
-        <w:rPr>
-          <w:rFonts w:ascii="Courier New" w:hAnsi="Courier New" w:cs="Courier New"/>
-          <w:sz w:val="24"/>
-          <w:szCs w:val="24"/>
-        </w:rPr>
-        <w:t>maximize|minimize</w:t>
-      </w:r>
-      <w:proofErr w:type="spellEnd"/>
-      <w:r>
-        <w:rPr>
-          <w:rFonts w:ascii="Courier New" w:hAnsi="Courier New" w:cs="Courier New"/>
-          <w:sz w:val="24"/>
-          <w:szCs w:val="24"/>
-        </w:rPr>
-        <w:t>] fully.qualified.name;</w:t>
-      </w:r>
-      <w:r>
-        <w:rPr>
-          <w:rFonts w:ascii="Times New Roman" w:hAnsi="Times New Roman" w:cs="Times New Roman"/>
-          <w:sz w:val="24"/>
-          <w:szCs w:val="24"/>
-        </w:rPr>
-        <w:br/>
-      </w:r>
-      <w:r>
-        <w:rPr>
-          <w:rFonts w:ascii="Times New Roman" w:hAnsi="Times New Roman" w:cs="Times New Roman"/>
-          <w:sz w:val="24"/>
-          <w:szCs w:val="24"/>
-        </w:rPr>
-        <w:br/>
-      </w:r>
-      <w:r>
-        <w:rPr>
-          <w:rFonts w:ascii="Times New Roman" w:hAnsi="Times New Roman" w:cs="Times New Roman"/>
+        <w:t>solve [maximize|minimize] fully.qualified.name;</w:t>
+      </w:r>
+      <w:r>
+        <w:rPr>
+          <w:rFonts w:ascii="Times New Roman" w:hAnsi="Times New Roman" w:cs="Times New Roman"/>
+          <w:sz w:val="24"/>
+          <w:szCs w:val="24"/>
+        </w:rPr>
+        <w:br/>
+      </w:r>
+      <w:r>
+        <w:rPr>
+          <w:rFonts w:ascii="Times New Roman" w:hAnsi="Times New Roman" w:cs="Times New Roman"/>
+          <w:sz w:val="24"/>
+          <w:szCs w:val="24"/>
+        </w:rPr>
+        <w:br/>
+        <w:t>The second format is used when finding where a property equals a particular value.</w:t>
+      </w:r>
+      <w:r>
+        <w:rPr>
+          <w:rFonts w:ascii="Times New Roman" w:hAnsi="Times New Roman" w:cs="Times New Roman"/>
+          <w:sz w:val="24"/>
+          <w:szCs w:val="24"/>
+        </w:rPr>
+        <w:br/>
+      </w:r>
+      <w:r>
+        <w:rPr>
+          <w:rFonts w:ascii="Times New Roman" w:hAnsi="Times New Roman" w:cs="Times New Roman"/>
+          <w:sz w:val="24"/>
+          <w:szCs w:val="24"/>
+        </w:rPr>
+        <w:br/>
+      </w:r>
+      <w:r>
+        <w:rPr>
+          <w:rFonts w:ascii="Courier New" w:hAnsi="Courier New" w:cs="Courier New"/>
+          <w:sz w:val="24"/>
+          <w:szCs w:val="24"/>
+        </w:rPr>
+        <w:t>solve [set] fully.qualified.name = &lt;num&gt; &lt;uexp&gt;;</w:t>
+      </w:r>
+      <w:r>
+        <w:rPr>
+          <w:rFonts w:ascii="Courier New" w:hAnsi="Courier New" w:cs="Courier New"/>
+          <w:sz w:val="24"/>
+          <w:szCs w:val="24"/>
+        </w:rPr>
+        <w:br/>
+      </w:r>
+      <w:r>
+        <w:rPr>
+          <w:rFonts w:ascii="Courier New" w:hAnsi="Courier New" w:cs="Courier New"/>
           <w:sz w:val="24"/>
           <w:szCs w:val="24"/>
         </w:rPr>
         <w:lastRenderedPageBreak/>
-        <w:t>The second format is used when finding where a property equals a particular value.</w:t>
-      </w:r>
-      <w:r>
-        <w:rPr>
-          <w:rFonts w:ascii="Times New Roman" w:hAnsi="Times New Roman" w:cs="Times New Roman"/>
-          <w:sz w:val="24"/>
-          <w:szCs w:val="24"/>
-        </w:rPr>
-        <w:br/>
-      </w:r>
-      <w:r>
-        <w:rPr>
-          <w:rFonts w:ascii="Times New Roman" w:hAnsi="Times New Roman" w:cs="Times New Roman"/>
-          <w:sz w:val="24"/>
-          <w:szCs w:val="24"/>
-        </w:rPr>
-        <w:br/>
-      </w:r>
-      <w:r>
-        <w:rPr>
-          <w:rFonts w:ascii="Courier New" w:hAnsi="Courier New" w:cs="Courier New"/>
-          <w:sz w:val="24"/>
-          <w:szCs w:val="24"/>
-        </w:rPr>
-        <w:t>solve [set] fully.qualified.name = &lt;num&gt; &lt;</w:t>
-      </w:r>
-      <w:proofErr w:type="spellStart"/>
-      <w:r>
-        <w:rPr>
-          <w:rFonts w:ascii="Courier New" w:hAnsi="Courier New" w:cs="Courier New"/>
-          <w:sz w:val="24"/>
-          <w:szCs w:val="24"/>
-        </w:rPr>
-        <w:t>uexp</w:t>
-      </w:r>
-      <w:proofErr w:type="spellEnd"/>
-      <w:r>
-        <w:rPr>
-          <w:rFonts w:ascii="Courier New" w:hAnsi="Courier New" w:cs="Courier New"/>
-          <w:sz w:val="24"/>
-          <w:szCs w:val="24"/>
-        </w:rPr>
-        <w:t>&gt;;</w:t>
-      </w:r>
-      <w:r>
-        <w:rPr>
-          <w:rFonts w:ascii="Courier New" w:hAnsi="Courier New" w:cs="Courier New"/>
-          <w:sz w:val="24"/>
-          <w:szCs w:val="24"/>
-        </w:rPr>
-        <w:br/>
-      </w:r>
-      <w:r>
-        <w:rPr>
-          <w:rFonts w:ascii="Courier New" w:hAnsi="Courier New" w:cs="Courier New"/>
-          <w:sz w:val="24"/>
-          <w:szCs w:val="24"/>
-        </w:rPr>
         <w:br/>
         <w:t>&lt;num&gt;</w:t>
       </w:r>
@@ -2993,25 +3317,7 @@
           <w:sz w:val="24"/>
           <w:szCs w:val="24"/>
         </w:rPr>
-        <w:t>&lt;</w:t>
-      </w:r>
-      <w:proofErr w:type="spellStart"/>
-      <w:r>
-        <w:rPr>
-          <w:rFonts w:ascii="Courier New" w:eastAsia="DengXian" w:hAnsi="Courier New" w:cs="Courier New"/>
-          <w:sz w:val="24"/>
-          <w:szCs w:val="24"/>
-        </w:rPr>
-        <w:t>uexp</w:t>
-      </w:r>
-      <w:proofErr w:type="spellEnd"/>
-      <w:r>
-        <w:rPr>
-          <w:rFonts w:ascii="Courier New" w:eastAsia="DengXian" w:hAnsi="Courier New" w:cs="Courier New"/>
-          <w:sz w:val="24"/>
-          <w:szCs w:val="24"/>
-        </w:rPr>
-        <w:t>&gt;</w:t>
+        <w:t>&lt;uexp&gt;</w:t>
       </w:r>
       <w:r>
         <w:rPr>
@@ -3095,25 +3401,7 @@
           <w:sz w:val="24"/>
           <w:szCs w:val="24"/>
         </w:rPr>
-        <w:t xml:space="preserve"> 300g. It would also substitute every value for the “material” </w:t>
-      </w:r>
-      <w:proofErr w:type="spellStart"/>
-      <w:r>
-        <w:rPr>
-          <w:rFonts w:ascii="Times New Roman" w:hAnsi="Times New Roman" w:cs="Times New Roman"/>
-          <w:sz w:val="24"/>
-          <w:szCs w:val="24"/>
-        </w:rPr>
-        <w:t>enum</w:t>
-      </w:r>
-      <w:proofErr w:type="spellEnd"/>
-      <w:r>
-        <w:rPr>
-          <w:rFonts w:ascii="Times New Roman" w:hAnsi="Times New Roman" w:cs="Times New Roman"/>
-          <w:sz w:val="24"/>
-          <w:szCs w:val="24"/>
-        </w:rPr>
-        <w:t xml:space="preserve"> to find the height of </w:t>
+        <w:t xml:space="preserve"> 300g. It would also substitute every value for the “material” enum to find the height of </w:t>
       </w:r>
       <w:r>
         <w:rPr>
@@ -3245,23 +3533,13 @@
           <w:szCs w:val="24"/>
         </w:rPr>
       </w:pPr>
-      <w:proofErr w:type="spellStart"/>
-      <w:r>
-        <w:rPr>
-          <w:rFonts w:ascii="Courier New" w:hAnsi="Courier New" w:cs="Courier New"/>
-          <w:sz w:val="24"/>
-          <w:szCs w:val="24"/>
-        </w:rPr>
-        <w:t>enum</w:t>
-      </w:r>
-      <w:proofErr w:type="spellEnd"/>
-      <w:r>
-        <w:rPr>
-          <w:rFonts w:ascii="Courier New" w:hAnsi="Courier New" w:cs="Courier New"/>
-          <w:sz w:val="24"/>
-          <w:szCs w:val="24"/>
-        </w:rPr>
-        <w:t xml:space="preserve"> material {</w:t>
+      <w:r>
+        <w:rPr>
+          <w:rFonts w:ascii="Courier New" w:hAnsi="Courier New" w:cs="Courier New"/>
+          <w:sz w:val="24"/>
+          <w:szCs w:val="24"/>
+        </w:rPr>
+        <w:t>enum material {</w:t>
       </w:r>
     </w:p>
     <w:p>
@@ -3549,43 +3827,7 @@
           <w:szCs w:val="24"/>
         </w:rPr>
         <w:tab/>
-        <w:t xml:space="preserve">property mass : kg = </w:t>
-      </w:r>
-      <w:proofErr w:type="spellStart"/>
-      <w:r>
-        <w:rPr>
-          <w:rFonts w:ascii="Courier New" w:hAnsi="Courier New" w:cs="Courier New"/>
-          <w:sz w:val="24"/>
-          <w:szCs w:val="24"/>
-        </w:rPr>
-        <w:t>mat.density</w:t>
-      </w:r>
-      <w:proofErr w:type="spellEnd"/>
-      <w:r>
-        <w:rPr>
-          <w:rFonts w:ascii="Courier New" w:hAnsi="Courier New" w:cs="Courier New"/>
-          <w:sz w:val="24"/>
-          <w:szCs w:val="24"/>
-        </w:rPr>
-        <w:t xml:space="preserve"> * (pi * length * </w:t>
-      </w:r>
-      <w:proofErr w:type="spellStart"/>
-      <w:r>
-        <w:rPr>
-          <w:rFonts w:ascii="Courier New" w:hAnsi="Courier New" w:cs="Courier New"/>
-          <w:sz w:val="24"/>
-          <w:szCs w:val="24"/>
-        </w:rPr>
-        <w:t>rocket.body.radius</w:t>
-      </w:r>
-      <w:proofErr w:type="spellEnd"/>
-      <w:r>
-        <w:rPr>
-          <w:rFonts w:ascii="Courier New" w:hAnsi="Courier New" w:cs="Courier New"/>
-          <w:sz w:val="24"/>
-          <w:szCs w:val="24"/>
-        </w:rPr>
-        <w:t xml:space="preserve"> ^ 2) / 3;</w:t>
+        <w:t>property mass : kg = mat.density * (pi * length * rocket.body.radius ^ 2) / 3;</w:t>
       </w:r>
     </w:p>
     <w:p>
@@ -3650,61 +3892,25 @@
           <w:sz w:val="24"/>
           <w:szCs w:val="24"/>
         </w:rPr>
-        <w:t xml:space="preserve">summarize </w:t>
-      </w:r>
-      <w:proofErr w:type="spellStart"/>
-      <w:r>
-        <w:rPr>
-          <w:rFonts w:ascii="Courier New" w:hAnsi="Courier New" w:cs="Courier New"/>
-          <w:sz w:val="24"/>
-          <w:szCs w:val="24"/>
-        </w:rPr>
-        <w:t>rocket.nosecone.mat</w:t>
-      </w:r>
-      <w:proofErr w:type="spellEnd"/>
-      <w:r>
-        <w:rPr>
-          <w:rFonts w:ascii="Courier New" w:hAnsi="Courier New" w:cs="Courier New"/>
-          <w:sz w:val="24"/>
-          <w:szCs w:val="24"/>
-        </w:rPr>
-        <w:t>;</w:t>
-      </w:r>
-    </w:p>
-    <w:p>
-      <w:pPr>
-        <w:pStyle w:val="NoSpacing"/>
-        <w:rPr>
-          <w:rFonts w:ascii="Courier New" w:hAnsi="Courier New" w:cs="Courier New"/>
-          <w:sz w:val="24"/>
-          <w:szCs w:val="24"/>
-        </w:rPr>
-      </w:pPr>
-      <w:r>
-        <w:rPr>
-          <w:rFonts w:ascii="Courier New" w:hAnsi="Courier New" w:cs="Courier New"/>
-          <w:sz w:val="24"/>
-          <w:szCs w:val="24"/>
-        </w:rPr>
-        <w:t xml:space="preserve">summarize </w:t>
-      </w:r>
-      <w:proofErr w:type="spellStart"/>
-      <w:r>
-        <w:rPr>
-          <w:rFonts w:ascii="Courier New" w:hAnsi="Courier New" w:cs="Courier New"/>
-          <w:sz w:val="24"/>
-          <w:szCs w:val="24"/>
-        </w:rPr>
-        <w:t>rocket.nosecone.length</w:t>
-      </w:r>
-      <w:proofErr w:type="spellEnd"/>
-      <w:r>
-        <w:rPr>
-          <w:rFonts w:ascii="Courier New" w:hAnsi="Courier New" w:cs="Courier New"/>
-          <w:sz w:val="24"/>
-          <w:szCs w:val="24"/>
-        </w:rPr>
-        <w:t>;</w:t>
+        <w:t>summarize rocket.nosecone.mat;</w:t>
+      </w:r>
+    </w:p>
+    <w:p>
+      <w:pPr>
+        <w:pStyle w:val="NoSpacing"/>
+        <w:rPr>
+          <w:rFonts w:ascii="Courier New" w:hAnsi="Courier New" w:cs="Courier New"/>
+          <w:sz w:val="24"/>
+          <w:szCs w:val="24"/>
+        </w:rPr>
+      </w:pPr>
+      <w:r>
+        <w:rPr>
+          <w:rFonts w:ascii="Courier New" w:hAnsi="Courier New" w:cs="Courier New"/>
+          <w:sz w:val="24"/>
+          <w:szCs w:val="24"/>
+        </w:rPr>
+        <w:t>summarize rocket.nosecone.length;</w:t>
       </w:r>
     </w:p>
     <w:p>
@@ -3744,25 +3950,13 @@
         </w:rPr>
         <w:t xml:space="preserve">set </w:t>
       </w:r>
-      <w:bookmarkStart w:id="0" w:name="_GoBack"/>
-      <w:bookmarkEnd w:id="0"/>
-      <w:proofErr w:type="spellStart"/>
-      <w:r>
-        <w:rPr>
-          <w:rFonts w:ascii="Courier New" w:hAnsi="Courier New" w:cs="Courier New"/>
-          <w:sz w:val="24"/>
-          <w:szCs w:val="24"/>
-        </w:rPr>
-        <w:t>rocket.nosecone.mass</w:t>
-      </w:r>
-      <w:proofErr w:type="spellEnd"/>
-      <w:r>
-        <w:rPr>
-          <w:rFonts w:ascii="Courier New" w:hAnsi="Courier New" w:cs="Courier New"/>
-          <w:sz w:val="24"/>
-          <w:szCs w:val="24"/>
-        </w:rPr>
-        <w:t xml:space="preserve"> = 300 g;</w:t>
+      <w:r>
+        <w:rPr>
+          <w:rFonts w:ascii="Courier New" w:hAnsi="Courier New" w:cs="Courier New"/>
+          <w:sz w:val="24"/>
+          <w:szCs w:val="24"/>
+        </w:rPr>
+        <w:t>rocket.nosecone.mass = 300 g;</w:t>
       </w:r>
       <w:r>
         <w:rPr>
@@ -3852,89 +4046,135 @@
           <w:sz w:val="24"/>
           <w:szCs w:val="24"/>
         </w:rPr>
-        <w:t>The implementation of this program will be written in Go (</w:t>
-      </w:r>
-      <w:proofErr w:type="spellStart"/>
-      <w:r>
-        <w:rPr>
-          <w:rFonts w:ascii="Times New Roman" w:hAnsi="Times New Roman" w:cs="Times New Roman"/>
-          <w:sz w:val="24"/>
-          <w:szCs w:val="24"/>
-        </w:rPr>
-        <w:t>golang</w:t>
-      </w:r>
-      <w:proofErr w:type="spellEnd"/>
-      <w:r>
-        <w:rPr>
-          <w:rFonts w:ascii="Times New Roman" w:hAnsi="Times New Roman" w:cs="Times New Roman"/>
-          <w:sz w:val="24"/>
-          <w:szCs w:val="24"/>
-        </w:rPr>
-        <w:t>). The program will consist of 3 parts, a tokenizer, a parser, and a solver. The tokenizer is responsible for converting the input file into a list of tokens, and reporting errors such as malformed numbers or illegal characters. The parser is responsible for turning the list of tokens into a parse tree, as well as reporting any errors such as malformed language constructs. The solver is responsible for taking the parse tree and using that to solve the problem, as well as reporting information like undefined units, mismatched units, undefined properties, etc.</w:t>
-      </w:r>
-    </w:p>
-    <w:p>
-      <w:pPr>
-        <w:pStyle w:val="NoSpacing"/>
-        <w:rPr>
-          <w:rFonts w:ascii="Times New Roman" w:hAnsi="Times New Roman" w:cs="Times New Roman"/>
-          <w:sz w:val="24"/>
-          <w:szCs w:val="24"/>
-        </w:rPr>
-      </w:pPr>
-    </w:p>
-    <w:p>
-      <w:pPr>
-        <w:pStyle w:val="NoSpacing"/>
-        <w:rPr>
-          <w:rFonts w:ascii="Times New Roman" w:hAnsi="Times New Roman" w:cs="Times New Roman"/>
-          <w:sz w:val="24"/>
-          <w:szCs w:val="24"/>
-        </w:rPr>
-      </w:pPr>
-      <w:r>
-        <w:rPr>
-          <w:rFonts w:ascii="Times New Roman" w:hAnsi="Times New Roman" w:cs="Times New Roman"/>
-          <w:sz w:val="24"/>
-          <w:szCs w:val="24"/>
-        </w:rPr>
-        <w:t xml:space="preserve">The parser will parse expressions using the shunting yard algorithm or the recursive descent technique. </w:t>
-      </w:r>
-      <w:r>
-        <w:rPr>
-          <w:rFonts w:ascii="Times New Roman" w:hAnsi="Times New Roman" w:cs="Times New Roman"/>
-          <w:sz w:val="24"/>
-          <w:szCs w:val="24"/>
-        </w:rPr>
-        <w:t>Some fallbacks of the shunting yard algorithm may imply that recursive descent may be a better choice.</w:t>
-      </w:r>
-    </w:p>
-    <w:p>
-      <w:pPr>
-        <w:pStyle w:val="NoSpacing"/>
-        <w:rPr>
-          <w:rFonts w:ascii="Times New Roman" w:hAnsi="Times New Roman" w:cs="Times New Roman"/>
-          <w:sz w:val="24"/>
-          <w:szCs w:val="24"/>
-        </w:rPr>
-      </w:pPr>
-    </w:p>
-    <w:p>
-      <w:pPr>
-        <w:pStyle w:val="NoSpacing"/>
-        <w:rPr>
-          <w:rFonts w:ascii="Times New Roman" w:hAnsi="Times New Roman" w:cs="Times New Roman"/>
-          <w:sz w:val="24"/>
-          <w:szCs w:val="24"/>
-        </w:rPr>
-      </w:pPr>
-      <w:r>
-        <w:rPr>
-          <w:rFonts w:ascii="Times New Roman" w:hAnsi="Times New Roman" w:cs="Times New Roman"/>
-          <w:sz w:val="24"/>
-          <w:szCs w:val="24"/>
-        </w:rPr>
-        <w:t xml:space="preserve">The solver will be implemented by using gradient descent/ascent, which can be used to find a local maximum or minimum within a continuous multi-variable function. This means that the optimizer is not guaranteed to be able to find a global maximum or minimum, but will only find </w:t>
+        <w:t xml:space="preserve">The implementation of this program </w:t>
+      </w:r>
+      <w:r>
+        <w:rPr>
+          <w:rFonts w:ascii="Times New Roman" w:hAnsi="Times New Roman" w:cs="Times New Roman"/>
+          <w:sz w:val="24"/>
+          <w:szCs w:val="24"/>
+        </w:rPr>
+        <w:t>is</w:t>
+      </w:r>
+      <w:r>
+        <w:rPr>
+          <w:rFonts w:ascii="Times New Roman" w:hAnsi="Times New Roman" w:cs="Times New Roman"/>
+          <w:sz w:val="24"/>
+          <w:szCs w:val="24"/>
+        </w:rPr>
+        <w:t xml:space="preserve"> written in Go (golang). The program consist</w:t>
+      </w:r>
+      <w:r>
+        <w:rPr>
+          <w:rFonts w:ascii="Times New Roman" w:hAnsi="Times New Roman" w:cs="Times New Roman"/>
+          <w:sz w:val="24"/>
+          <w:szCs w:val="24"/>
+        </w:rPr>
+        <w:t>s</w:t>
+      </w:r>
+      <w:r>
+        <w:rPr>
+          <w:rFonts w:ascii="Times New Roman" w:hAnsi="Times New Roman" w:cs="Times New Roman"/>
+          <w:sz w:val="24"/>
+          <w:szCs w:val="24"/>
+        </w:rPr>
+        <w:t xml:space="preserve"> 3 parts, a tokenizer, a parser, and a solver. The tokenizer is responsible for converting the input file into a list of tokens, and reporting errors such as malformed numbers or illegal characters. The parser is responsible for turning the list of tokens into a parse tree, as well as reporting any errors such as malformed language constructs. The solver is responsible for taking the parse tree and using that to solve the problem, as well as reporting information like undefined units, mismatched units, undefined properties, etc.</w:t>
+      </w:r>
+    </w:p>
+    <w:p>
+      <w:pPr>
+        <w:pStyle w:val="NoSpacing"/>
+        <w:rPr>
+          <w:rFonts w:ascii="Times New Roman" w:hAnsi="Times New Roman" w:cs="Times New Roman"/>
+          <w:sz w:val="24"/>
+          <w:szCs w:val="24"/>
+        </w:rPr>
+      </w:pPr>
+    </w:p>
+    <w:p>
+      <w:pPr>
+        <w:pStyle w:val="NoSpacing"/>
+        <w:rPr>
+          <w:rFonts w:ascii="Times New Roman" w:hAnsi="Times New Roman" w:cs="Times New Roman"/>
+          <w:sz w:val="24"/>
+          <w:szCs w:val="24"/>
+        </w:rPr>
+      </w:pPr>
+      <w:r>
+        <w:rPr>
+          <w:rFonts w:ascii="Times New Roman" w:hAnsi="Times New Roman" w:cs="Times New Roman"/>
+          <w:sz w:val="24"/>
+          <w:szCs w:val="24"/>
+        </w:rPr>
+        <w:t xml:space="preserve">The parser </w:t>
+      </w:r>
+      <w:r>
+        <w:rPr>
+          <w:rFonts w:ascii="Times New Roman" w:hAnsi="Times New Roman" w:cs="Times New Roman"/>
+          <w:sz w:val="24"/>
+          <w:szCs w:val="24"/>
+        </w:rPr>
+        <w:t>parses</w:t>
+      </w:r>
+      <w:r>
+        <w:rPr>
+          <w:rFonts w:ascii="Times New Roman" w:hAnsi="Times New Roman" w:cs="Times New Roman"/>
+          <w:sz w:val="24"/>
+          <w:szCs w:val="24"/>
+        </w:rPr>
+        <w:t xml:space="preserve"> expressions </w:t>
+      </w:r>
+      <w:r>
+        <w:rPr>
+          <w:rFonts w:ascii="Times New Roman" w:hAnsi="Times New Roman" w:cs="Times New Roman"/>
+          <w:sz w:val="24"/>
+          <w:szCs w:val="24"/>
+        </w:rPr>
+        <w:t>using Dijkstra’s shunting yard algorithm.</w:t>
+      </w:r>
+    </w:p>
+    <w:p>
+      <w:pPr>
+        <w:pStyle w:val="NoSpacing"/>
+        <w:rPr>
+          <w:rFonts w:ascii="Times New Roman" w:hAnsi="Times New Roman" w:cs="Times New Roman"/>
+          <w:sz w:val="24"/>
+          <w:szCs w:val="24"/>
+        </w:rPr>
+      </w:pPr>
+    </w:p>
+    <w:p>
+      <w:pPr>
+        <w:pStyle w:val="NoSpacing"/>
+        <w:rPr>
+          <w:rFonts w:ascii="Times New Roman" w:hAnsi="Times New Roman" w:cs="Times New Roman"/>
+          <w:sz w:val="24"/>
+          <w:szCs w:val="24"/>
+        </w:rPr>
+      </w:pPr>
+      <w:r>
+        <w:rPr>
+          <w:rFonts w:ascii="Times New Roman" w:hAnsi="Times New Roman" w:cs="Times New Roman"/>
+          <w:sz w:val="24"/>
+          <w:szCs w:val="24"/>
+        </w:rPr>
+        <w:t xml:space="preserve">The solver </w:t>
+      </w:r>
+      <w:r>
+        <w:rPr>
+          <w:rFonts w:ascii="Times New Roman" w:hAnsi="Times New Roman" w:cs="Times New Roman"/>
+          <w:sz w:val="24"/>
+          <w:szCs w:val="24"/>
+        </w:rPr>
+        <w:t>is implemented</w:t>
+      </w:r>
+      <w:r>
+        <w:rPr>
+          <w:rFonts w:ascii="Times New Roman" w:hAnsi="Times New Roman" w:cs="Times New Roman"/>
+          <w:sz w:val="24"/>
+          <w:szCs w:val="24"/>
+        </w:rPr>
+        <w:t xml:space="preserve"> by using gradient descent/ascent, which can be used to find a local maximum or minimum within a continuous multi-variable function. This means that the optimizer is not guaranteed to be able to find a global maximum or minimum, but will only find </w:t>
       </w:r>
       <w:r>
         <w:rPr>
@@ -4078,25 +4318,7 @@
           <w:sz w:val="24"/>
           <w:szCs w:val="24"/>
         </w:rPr>
-        <w:t xml:space="preserve">Names in square brackets indicate optional parameters. Nodes that can have multiple children of a single type (such as </w:t>
-      </w:r>
-      <w:proofErr w:type="spellStart"/>
-      <w:r>
-        <w:rPr>
-          <w:rFonts w:ascii="Times New Roman" w:hAnsi="Times New Roman" w:cs="Times New Roman"/>
-          <w:sz w:val="24"/>
-          <w:szCs w:val="24"/>
-        </w:rPr>
-        <w:t>enums</w:t>
-      </w:r>
-      <w:proofErr w:type="spellEnd"/>
-      <w:r>
-        <w:rPr>
-          <w:rFonts w:ascii="Times New Roman" w:hAnsi="Times New Roman" w:cs="Times New Roman"/>
-          <w:sz w:val="24"/>
-          <w:szCs w:val="24"/>
-        </w:rPr>
-        <w:t xml:space="preserve"> with multiple properties) are only shown as having a single child of that type for the sake of brevity.</w:t>
+        <w:t>Names in square brackets indicate optional parameters. Nodes that can have multiple children of a single type (such as enums with multiple properties) are only shown as having a single child of that type for the sake of brevity.</w:t>
       </w:r>
     </w:p>
     <w:p>
@@ -4405,7 +4627,6 @@
         </w:rPr>
         <w:t xml:space="preserve">~ </w:t>
       </w:r>
-      <w:proofErr w:type="spellStart"/>
       <w:r>
         <w:rPr>
           <w:rFonts w:ascii="Courier New" w:hAnsi="Courier New" w:cs="Courier New"/>
@@ -4422,7 +4643,6 @@
         </w:rPr>
         <w:t>num</w:t>
       </w:r>
-      <w:proofErr w:type="spellEnd"/>
     </w:p>
     <w:p>
       <w:pPr>
@@ -4893,25 +5113,7 @@
           <w:sz w:val="24"/>
           <w:szCs w:val="24"/>
         </w:rPr>
-        <w:t xml:space="preserve">      ~ </w:t>
-      </w:r>
-      <w:proofErr w:type="spellStart"/>
-      <w:r>
-        <w:rPr>
-          <w:rFonts w:ascii="Courier New" w:hAnsi="Courier New" w:cs="Courier New"/>
-          <w:sz w:val="24"/>
-          <w:szCs w:val="24"/>
-        </w:rPr>
-        <w:t>property_name</w:t>
-      </w:r>
-      <w:proofErr w:type="spellEnd"/>
-      <w:r>
-        <w:rPr>
-          <w:rFonts w:ascii="Courier New" w:hAnsi="Courier New" w:cs="Courier New"/>
-          <w:sz w:val="24"/>
-          <w:szCs w:val="24"/>
-        </w:rPr>
-        <w:t xml:space="preserve"> : string</w:t>
+        <w:t xml:space="preserve">      ~ property_name : string</w:t>
       </w:r>
     </w:p>
     <w:p>
@@ -4979,25 +5181,7 @@
           <w:sz w:val="24"/>
           <w:szCs w:val="24"/>
         </w:rPr>
-        <w:t xml:space="preserve">      ~ </w:t>
-      </w:r>
-      <w:proofErr w:type="spellStart"/>
-      <w:r>
-        <w:rPr>
-          <w:rFonts w:ascii="Courier New" w:hAnsi="Courier New" w:cs="Courier New"/>
-          <w:sz w:val="24"/>
-          <w:szCs w:val="24"/>
-        </w:rPr>
-        <w:t>property_name</w:t>
-      </w:r>
-      <w:proofErr w:type="spellEnd"/>
-      <w:r>
-        <w:rPr>
-          <w:rFonts w:ascii="Courier New" w:hAnsi="Courier New" w:cs="Courier New"/>
-          <w:sz w:val="24"/>
-          <w:szCs w:val="24"/>
-        </w:rPr>
-        <w:t xml:space="preserve"> : string</w:t>
+        <w:t xml:space="preserve">      ~ property_name : string</w:t>
       </w:r>
     </w:p>
     <w:p>
@@ -5033,25 +5217,7 @@
           <w:sz w:val="24"/>
           <w:szCs w:val="24"/>
         </w:rPr>
-        <w:t xml:space="preserve">      ~ [</w:t>
-      </w:r>
-      <w:proofErr w:type="spellStart"/>
-      <w:r>
-        <w:rPr>
-          <w:rFonts w:ascii="Courier New" w:hAnsi="Courier New" w:cs="Courier New"/>
-          <w:sz w:val="24"/>
-          <w:szCs w:val="24"/>
-        </w:rPr>
-        <w:t>value_units</w:t>
-      </w:r>
-      <w:proofErr w:type="spellEnd"/>
-      <w:r>
-        <w:rPr>
-          <w:rFonts w:ascii="Courier New" w:hAnsi="Courier New" w:cs="Courier New"/>
-          <w:sz w:val="24"/>
-          <w:szCs w:val="24"/>
-        </w:rPr>
-        <w:t>] : expression</w:t>
+        <w:t xml:space="preserve">      ~ [value_units] : expression</w:t>
       </w:r>
     </w:p>
     <w:sectPr>

</xml_diff>